<commit_message>
updated some pdo functions
</commit_message>
<xml_diff>
--- a/PHP.docx
+++ b/PHP.docx
@@ -1,6 +1,6 @@
 
 <file path=word/document.xml><?xml version="1.0" encoding="utf-8"?>
-<w:document xmlns:wpc="http://schemas.microsoft.com/office/word/2010/wordprocessingCanvas" xmlns:cx="http://schemas.microsoft.com/office/drawing/2014/chartex" xmlns:mc="http://schemas.openxmlformats.org/markup-compatibility/2006" xmlns:o="urn:schemas-microsoft-com:office:office" xmlns:r="http://schemas.openxmlformats.org/officeDocument/2006/relationships" xmlns:m="http://schemas.openxmlformats.org/officeDocument/2006/math" xmlns:v="urn:schemas-microsoft-com:vml" xmlns:wp14="http://schemas.microsoft.com/office/word/2010/wordprocessingDrawing" xmlns:wp="http://schemas.openxmlformats.org/drawingml/2006/wordprocessingDrawing" xmlns:w10="urn:schemas-microsoft-com:office:word" xmlns:w="http://schemas.openxmlformats.org/wordprocessingml/2006/main" xmlns:w14="http://schemas.microsoft.com/office/word/2010/wordml" xmlns:w15="http://schemas.microsoft.com/office/word/2012/wordml" xmlns:w16se="http://schemas.microsoft.com/office/word/2015/wordml/symex" xmlns:wpg="http://schemas.microsoft.com/office/word/2010/wordprocessingGroup" xmlns:wpi="http://schemas.microsoft.com/office/word/2010/wordprocessingInk" xmlns:wne="http://schemas.microsoft.com/office/word/2006/wordml" xmlns:wps="http://schemas.microsoft.com/office/word/2010/wordprocessingShape" mc:Ignorable="w14 w15 w16se wp14">
+<w:document xmlns:wpc="http://schemas.microsoft.com/office/word/2010/wordprocessingCanvas" xmlns:cx="http://schemas.microsoft.com/office/drawing/2014/chartex" xmlns:cx1="http://schemas.microsoft.com/office/drawing/2015/9/8/chartex" xmlns:cx2="http://schemas.microsoft.com/office/drawing/2015/10/21/chartex" xmlns:cx3="http://schemas.microsoft.com/office/drawing/2016/5/9/chartex" xmlns:cx4="http://schemas.microsoft.com/office/drawing/2016/5/10/chartex" xmlns:cx5="http://schemas.microsoft.com/office/drawing/2016/5/11/chartex" xmlns:cx6="http://schemas.microsoft.com/office/drawing/2016/5/12/chartex" xmlns:cx7="http://schemas.microsoft.com/office/drawing/2016/5/13/chartex" xmlns:cx8="http://schemas.microsoft.com/office/drawing/2016/5/14/chartex" xmlns:mc="http://schemas.openxmlformats.org/markup-compatibility/2006" xmlns:aink="http://schemas.microsoft.com/office/drawing/2016/ink" xmlns:am3d="http://schemas.microsoft.com/office/drawing/2017/model3d" xmlns:o="urn:schemas-microsoft-com:office:office" xmlns:r="http://schemas.openxmlformats.org/officeDocument/2006/relationships" xmlns:m="http://schemas.openxmlformats.org/officeDocument/2006/math" xmlns:v="urn:schemas-microsoft-com:vml" xmlns:wp14="http://schemas.microsoft.com/office/word/2010/wordprocessingDrawing" xmlns:wp="http://schemas.openxmlformats.org/drawingml/2006/wordprocessingDrawing" xmlns:w10="urn:schemas-microsoft-com:office:word" xmlns:w="http://schemas.openxmlformats.org/wordprocessingml/2006/main" xmlns:w14="http://schemas.microsoft.com/office/word/2010/wordml" xmlns:w15="http://schemas.microsoft.com/office/word/2012/wordml" xmlns:w16cid="http://schemas.microsoft.com/office/word/2016/wordml/cid" xmlns:w16se="http://schemas.microsoft.com/office/word/2015/wordml/symex" xmlns:wpg="http://schemas.microsoft.com/office/word/2010/wordprocessingGroup" xmlns:wpi="http://schemas.microsoft.com/office/word/2010/wordprocessingInk" xmlns:wne="http://schemas.microsoft.com/office/word/2006/wordml" xmlns:wps="http://schemas.microsoft.com/office/word/2010/wordprocessingShape" mc:Ignorable="w14 w15 w16se w16cid wp14">
   <w:body>
     <w:p>
       <w:pPr>
@@ -359,14 +359,9 @@
       <w:r>
         <w:t>( $</w:t>
       </w:r>
-      <w:proofErr w:type="spellStart"/>
       <w:proofErr w:type="gramEnd"/>
       <w:r>
-        <w:t>var</w:t>
-      </w:r>
-      <w:proofErr w:type="spellEnd"/>
-      <w:r>
-        <w:t xml:space="preserve"> )</w:t>
+        <w:t>var )</w:t>
       </w:r>
     </w:p>
     <w:p>
@@ -3549,39 +3544,17 @@
           <w:szCs w:val="21"/>
           <w:lang w:eastAsia="en-IN"/>
         </w:rPr>
-        <w:t>mysqli_connect_</w:t>
-      </w:r>
-      <w:proofErr w:type="gramStart"/>
-      <w:r>
-        <w:rPr>
-          <w:rFonts w:ascii="Consolas" w:eastAsia="Times New Roman" w:hAnsi="Consolas" w:cs="Times New Roman"/>
-          <w:color w:val="DCDCAA"/>
-          <w:sz w:val="21"/>
-          <w:szCs w:val="21"/>
-          <w:lang w:eastAsia="en-IN"/>
-        </w:rPr>
-        <w:t>errno</w:t>
-      </w:r>
-      <w:r>
-        <w:rPr>
-          <w:rFonts w:ascii="Consolas" w:eastAsia="Times New Roman" w:hAnsi="Consolas" w:cs="Times New Roman"/>
-          <w:color w:val="D4D4D4"/>
-          <w:sz w:val="21"/>
-          <w:szCs w:val="21"/>
-          <w:lang w:eastAsia="en-IN"/>
-        </w:rPr>
-        <w:t>(</w:t>
-      </w:r>
-      <w:proofErr w:type="gramEnd"/>
-      <w:r>
-        <w:rPr>
-          <w:rFonts w:ascii="Consolas" w:eastAsia="Times New Roman" w:hAnsi="Consolas" w:cs="Times New Roman"/>
-          <w:color w:val="D4D4D4"/>
-          <w:sz w:val="21"/>
-          <w:szCs w:val="21"/>
-          <w:lang w:eastAsia="en-IN"/>
-        </w:rPr>
-        <w:t>)) {</w:t>
+        <w:t>mysqli_connect_errno</w:t>
+      </w:r>
+      <w:r>
+        <w:rPr>
+          <w:rFonts w:ascii="Consolas" w:eastAsia="Times New Roman" w:hAnsi="Consolas" w:cs="Times New Roman"/>
+          <w:color w:val="D4D4D4"/>
+          <w:sz w:val="21"/>
+          <w:szCs w:val="21"/>
+          <w:lang w:eastAsia="en-IN"/>
+        </w:rPr>
+        <w:t>()) {</w:t>
       </w:r>
     </w:p>
     <w:p>
@@ -6737,17 +6710,38 @@
           <w:szCs w:val="21"/>
           <w:lang w:eastAsia="en-IN"/>
         </w:rPr>
-        <w:t>mysqli_query</w:t>
-      </w:r>
-      <w:proofErr w:type="spellEnd"/>
-      <w:r>
-        <w:rPr>
-          <w:rFonts w:ascii="Consolas" w:eastAsia="Times New Roman" w:hAnsi="Consolas" w:cs="Times New Roman"/>
-          <w:sz w:val="21"/>
-          <w:szCs w:val="21"/>
-          <w:lang w:eastAsia="en-IN"/>
-        </w:rPr>
-        <w:t>($conn, $</w:t>
+        <w:t>mysqli_</w:t>
+      </w:r>
+      <w:proofErr w:type="gramStart"/>
+      <w:r>
+        <w:rPr>
+          <w:rFonts w:ascii="Consolas" w:eastAsia="Times New Roman" w:hAnsi="Consolas" w:cs="Times New Roman"/>
+          <w:b/>
+          <w:sz w:val="21"/>
+          <w:szCs w:val="21"/>
+          <w:lang w:eastAsia="en-IN"/>
+        </w:rPr>
+        <w:t>query</w:t>
+      </w:r>
+      <w:proofErr w:type="spellEnd"/>
+      <w:r>
+        <w:rPr>
+          <w:rFonts w:ascii="Consolas" w:eastAsia="Times New Roman" w:hAnsi="Consolas" w:cs="Times New Roman"/>
+          <w:sz w:val="21"/>
+          <w:szCs w:val="21"/>
+          <w:lang w:eastAsia="en-IN"/>
+        </w:rPr>
+        <w:t>(</w:t>
+      </w:r>
+      <w:proofErr w:type="gramEnd"/>
+      <w:r>
+        <w:rPr>
+          <w:rFonts w:ascii="Consolas" w:eastAsia="Times New Roman" w:hAnsi="Consolas" w:cs="Times New Roman"/>
+          <w:sz w:val="21"/>
+          <w:szCs w:val="21"/>
+          <w:lang w:eastAsia="en-IN"/>
+        </w:rPr>
+        <w:t>$conn, $</w:t>
       </w:r>
       <w:proofErr w:type="spellStart"/>
       <w:r>
@@ -6903,7 +6897,6 @@
         </w:rPr>
         <w:t>-&gt;</w:t>
       </w:r>
-      <w:proofErr w:type="gramStart"/>
       <w:r>
         <w:rPr>
           <w:rFonts w:ascii="Consolas" w:eastAsia="Times New Roman" w:hAnsi="Consolas" w:cs="Times New Roman"/>
@@ -6924,7 +6917,6 @@
         </w:rPr>
         <w:t>(</w:t>
       </w:r>
-      <w:proofErr w:type="gramEnd"/>
       <w:r>
         <w:rPr>
           <w:rFonts w:ascii="Consolas" w:eastAsia="Times New Roman" w:hAnsi="Consolas" w:cs="Times New Roman"/>
@@ -8822,6 +8814,7 @@
         <w:t>//$conn-&gt;</w:t>
       </w:r>
       <w:proofErr w:type="spellStart"/>
+      <w:proofErr w:type="gramStart"/>
       <w:r>
         <w:rPr>
           <w:rFonts w:ascii="Consolas" w:eastAsia="Times New Roman" w:hAnsi="Consolas" w:cs="Times New Roman"/>
@@ -8841,7 +8834,18 @@
           <w:szCs w:val="21"/>
           <w:lang w:eastAsia="en-IN"/>
         </w:rPr>
-        <w:t>(FALSE);</w:t>
+        <w:t>(</w:t>
+      </w:r>
+      <w:proofErr w:type="gramEnd"/>
+      <w:r>
+        <w:rPr>
+          <w:rFonts w:ascii="Consolas" w:eastAsia="Times New Roman" w:hAnsi="Consolas" w:cs="Times New Roman"/>
+          <w:color w:val="6A9955"/>
+          <w:sz w:val="21"/>
+          <w:szCs w:val="21"/>
+          <w:lang w:eastAsia="en-IN"/>
+        </w:rPr>
+        <w:t>FALSE);</w:t>
       </w:r>
     </w:p>
     <w:p>
@@ -9768,13 +9772,76 @@
       <w:r>
         <w:rPr>
           <w:noProof/>
-          <w:lang w:val="en-US"/>
         </w:rPr>
         <w:drawing>
           <wp:inline distT="0" distB="0" distL="0" distR="0" wp14:anchorId="397BF51C" wp14:editId="5690A750">
             <wp:extent cx="6645910" cy="3481705"/>
             <wp:effectExtent l="0" t="0" r="2540" b="4445"/>
             <wp:docPr id="1" name="Picture 1"/>
+            <wp:cNvGraphicFramePr>
+              <a:graphicFrameLocks xmlns:a="http://schemas.openxmlformats.org/drawingml/2006/main" noChangeAspect="1"/>
+            </wp:cNvGraphicFramePr>
+            <a:graphic xmlns:a="http://schemas.openxmlformats.org/drawingml/2006/main">
+              <a:graphicData uri="http://schemas.openxmlformats.org/drawingml/2006/picture">
+                <pic:pic xmlns:pic="http://schemas.openxmlformats.org/drawingml/2006/picture">
+                  <pic:nvPicPr>
+                    <pic:cNvPr id="1" name=""/>
+                    <pic:cNvPicPr/>
+                  </pic:nvPicPr>
+                  <pic:blipFill>
+                    <a:blip r:embed="rId4"/>
+                    <a:stretch>
+                      <a:fillRect/>
+                    </a:stretch>
+                  </pic:blipFill>
+                  <pic:spPr>
+                    <a:xfrm>
+                      <a:off x="0" y="0"/>
+                      <a:ext cx="6645910" cy="3481705"/>
+                    </a:xfrm>
+                    <a:prstGeom prst="rect">
+                      <a:avLst/>
+                    </a:prstGeom>
+                  </pic:spPr>
+                </pic:pic>
+              </a:graphicData>
+            </a:graphic>
+          </wp:inline>
+        </w:drawing>
+      </w:r>
+    </w:p>
+    <w:p>
+      <w:pPr>
+        <w:spacing w:after="0" w:line="240" w:lineRule="auto"/>
+      </w:pPr>
+    </w:p>
+    <w:p>
+      <w:pPr>
+        <w:spacing w:after="0" w:line="240" w:lineRule="auto"/>
+      </w:pPr>
+      <w:r>
+        <w:t>Uncomment the following line in php.ini</w:t>
+      </w:r>
+    </w:p>
+    <w:p>
+      <w:pPr>
+        <w:spacing w:after="0" w:line="240" w:lineRule="auto"/>
+      </w:pPr>
+    </w:p>
+    <w:p>
+      <w:pPr>
+        <w:spacing w:after="0" w:line="240" w:lineRule="auto"/>
+      </w:pPr>
+      <w:r>
+        <w:rPr>
+          <w:noProof/>
+        </w:rPr>
+        <w:lastRenderedPageBreak/>
+        <w:drawing>
+          <wp:inline distT="0" distB="0" distL="0" distR="0" wp14:anchorId="3CA13CA4" wp14:editId="2EC69B3F">
+            <wp:extent cx="6645910" cy="4153535"/>
+            <wp:effectExtent l="0" t="0" r="2540" b="0"/>
+            <wp:docPr id="2" name="Picture 2"/>
             <wp:cNvGraphicFramePr>
               <a:graphicFrameLocks xmlns:a="http://schemas.openxmlformats.org/drawingml/2006/main" noChangeAspect="1"/>
             </wp:cNvGraphicFramePr>
@@ -9794,71 +9861,6 @@
                   <pic:spPr>
                     <a:xfrm>
                       <a:off x="0" y="0"/>
-                      <a:ext cx="6645910" cy="3481705"/>
-                    </a:xfrm>
-                    <a:prstGeom prst="rect">
-                      <a:avLst/>
-                    </a:prstGeom>
-                  </pic:spPr>
-                </pic:pic>
-              </a:graphicData>
-            </a:graphic>
-          </wp:inline>
-        </w:drawing>
-      </w:r>
-    </w:p>
-    <w:p>
-      <w:pPr>
-        <w:spacing w:after="0" w:line="240" w:lineRule="auto"/>
-      </w:pPr>
-    </w:p>
-    <w:p>
-      <w:pPr>
-        <w:spacing w:after="0" w:line="240" w:lineRule="auto"/>
-      </w:pPr>
-      <w:r>
-        <w:t>Uncomment the following line in php.ini</w:t>
-      </w:r>
-    </w:p>
-    <w:p>
-      <w:pPr>
-        <w:spacing w:after="0" w:line="240" w:lineRule="auto"/>
-      </w:pPr>
-    </w:p>
-    <w:p>
-      <w:pPr>
-        <w:spacing w:after="0" w:line="240" w:lineRule="auto"/>
-      </w:pPr>
-      <w:r>
-        <w:rPr>
-          <w:noProof/>
-          <w:lang w:val="en-US"/>
-        </w:rPr>
-        <w:lastRenderedPageBreak/>
-        <w:drawing>
-          <wp:inline distT="0" distB="0" distL="0" distR="0" wp14:anchorId="3CA13CA4" wp14:editId="2EC69B3F">
-            <wp:extent cx="6645910" cy="4153535"/>
-            <wp:effectExtent l="0" t="0" r="2540" b="0"/>
-            <wp:docPr id="2" name="Picture 2"/>
-            <wp:cNvGraphicFramePr>
-              <a:graphicFrameLocks xmlns:a="http://schemas.openxmlformats.org/drawingml/2006/main" noChangeAspect="1"/>
-            </wp:cNvGraphicFramePr>
-            <a:graphic xmlns:a="http://schemas.openxmlformats.org/drawingml/2006/main">
-              <a:graphicData uri="http://schemas.openxmlformats.org/drawingml/2006/picture">
-                <pic:pic xmlns:pic="http://schemas.openxmlformats.org/drawingml/2006/picture">
-                  <pic:nvPicPr>
-                    <pic:cNvPr id="1" name=""/>
-                    <pic:cNvPicPr/>
-                  </pic:nvPicPr>
-                  <pic:blipFill>
-                    <a:blip r:embed="rId6"/>
-                    <a:stretch>
-                      <a:fillRect/>
-                    </a:stretch>
-                  </pic:blipFill>
-                  <pic:spPr>
-                    <a:xfrm>
-                      <a:off x="0" y="0"/>
                       <a:ext cx="6645910" cy="4153535"/>
                     </a:xfrm>
                     <a:prstGeom prst="rect">
@@ -10643,77 +10645,87 @@
         </w:rPr>
         <w:t>&gt;</w:t>
       </w:r>
+      <w:r>
+        <w:rPr>
+          <w:rFonts w:ascii="Consolas" w:eastAsia="Times New Roman" w:hAnsi="Consolas" w:cs="Times New Roman"/>
+          <w:color w:val="569CD6"/>
+          <w:sz w:val="21"/>
+          <w:szCs w:val="21"/>
+          <w:lang w:eastAsia="en-IN"/>
+        </w:rPr>
+        <w:t>&lt;?php</w:t>
+      </w:r>
+      <w:r>
+        <w:rPr>
+          <w:rFonts w:ascii="Consolas" w:eastAsia="Times New Roman" w:hAnsi="Consolas" w:cs="Times New Roman"/>
+          <w:color w:val="D4D4D4"/>
+          <w:sz w:val="21"/>
+          <w:szCs w:val="21"/>
+          <w:lang w:eastAsia="en-IN"/>
+        </w:rPr>
+        <w:t xml:space="preserve"> </w:t>
+      </w:r>
+      <w:r>
+        <w:rPr>
+          <w:rFonts w:ascii="Consolas" w:eastAsia="Times New Roman" w:hAnsi="Consolas" w:cs="Times New Roman"/>
+          <w:color w:val="DCDCAA"/>
+          <w:sz w:val="21"/>
+          <w:szCs w:val="21"/>
+          <w:lang w:eastAsia="en-IN"/>
+        </w:rPr>
+        <w:t>echo</w:t>
+      </w:r>
+      <w:r>
+        <w:rPr>
+          <w:rFonts w:ascii="Consolas" w:eastAsia="Times New Roman" w:hAnsi="Consolas" w:cs="Times New Roman"/>
+          <w:color w:val="D4D4D4"/>
+          <w:sz w:val="21"/>
+          <w:szCs w:val="21"/>
+          <w:lang w:eastAsia="en-IN"/>
+        </w:rPr>
+        <w:t xml:space="preserve"> </w:t>
+      </w:r>
+      <w:r>
+        <w:rPr>
+          <w:rFonts w:ascii="Consolas" w:eastAsia="Times New Roman" w:hAnsi="Consolas" w:cs="Times New Roman"/>
+          <w:color w:val="9CDCFE"/>
+          <w:sz w:val="21"/>
+          <w:szCs w:val="21"/>
+          <w:lang w:eastAsia="en-IN"/>
+        </w:rPr>
+        <w:t>$c</w:t>
+      </w:r>
       <w:proofErr w:type="gramStart"/>
       <w:r>
         <w:rPr>
           <w:rFonts w:ascii="Consolas" w:eastAsia="Times New Roman" w:hAnsi="Consolas" w:cs="Times New Roman"/>
+          <w:color w:val="D4D4D4"/>
+          <w:sz w:val="21"/>
+          <w:szCs w:val="21"/>
+          <w:lang w:eastAsia="en-IN"/>
+        </w:rPr>
+        <w:t xml:space="preserve">; </w:t>
+      </w:r>
+      <w:r>
+        <w:rPr>
+          <w:rFonts w:ascii="Consolas" w:eastAsia="Times New Roman" w:hAnsi="Consolas" w:cs="Times New Roman"/>
           <w:color w:val="569CD6"/>
           <w:sz w:val="21"/>
           <w:szCs w:val="21"/>
           <w:lang w:eastAsia="en-IN"/>
         </w:rPr>
-        <w:t>&lt;?php</w:t>
+        <w:t>?</w:t>
       </w:r>
       <w:proofErr w:type="gramEnd"/>
       <w:r>
         <w:rPr>
           <w:rFonts w:ascii="Consolas" w:eastAsia="Times New Roman" w:hAnsi="Consolas" w:cs="Times New Roman"/>
-          <w:color w:val="D4D4D4"/>
-          <w:sz w:val="21"/>
-          <w:szCs w:val="21"/>
-          <w:lang w:eastAsia="en-IN"/>
-        </w:rPr>
-        <w:t xml:space="preserve"> </w:t>
-      </w:r>
-      <w:r>
-        <w:rPr>
-          <w:rFonts w:ascii="Consolas" w:eastAsia="Times New Roman" w:hAnsi="Consolas" w:cs="Times New Roman"/>
-          <w:color w:val="DCDCAA"/>
-          <w:sz w:val="21"/>
-          <w:szCs w:val="21"/>
-          <w:lang w:eastAsia="en-IN"/>
-        </w:rPr>
-        <w:t>echo</w:t>
-      </w:r>
-      <w:r>
-        <w:rPr>
-          <w:rFonts w:ascii="Consolas" w:eastAsia="Times New Roman" w:hAnsi="Consolas" w:cs="Times New Roman"/>
-          <w:color w:val="D4D4D4"/>
-          <w:sz w:val="21"/>
-          <w:szCs w:val="21"/>
-          <w:lang w:eastAsia="en-IN"/>
-        </w:rPr>
-        <w:t xml:space="preserve"> </w:t>
-      </w:r>
-      <w:r>
-        <w:rPr>
-          <w:rFonts w:ascii="Consolas" w:eastAsia="Times New Roman" w:hAnsi="Consolas" w:cs="Times New Roman"/>
-          <w:color w:val="9CDCFE"/>
-          <w:sz w:val="21"/>
-          <w:szCs w:val="21"/>
-          <w:lang w:eastAsia="en-IN"/>
-        </w:rPr>
-        <w:t>$c</w:t>
-      </w:r>
-      <w:r>
-        <w:rPr>
-          <w:rFonts w:ascii="Consolas" w:eastAsia="Times New Roman" w:hAnsi="Consolas" w:cs="Times New Roman"/>
-          <w:color w:val="D4D4D4"/>
-          <w:sz w:val="21"/>
-          <w:szCs w:val="21"/>
-          <w:lang w:eastAsia="en-IN"/>
-        </w:rPr>
-        <w:t xml:space="preserve">; </w:t>
-      </w:r>
-      <w:r>
-        <w:rPr>
-          <w:rFonts w:ascii="Consolas" w:eastAsia="Times New Roman" w:hAnsi="Consolas" w:cs="Times New Roman"/>
           <w:color w:val="569CD6"/>
           <w:sz w:val="21"/>
           <w:szCs w:val="21"/>
           <w:lang w:eastAsia="en-IN"/>
         </w:rPr>
-        <w:t>?&gt;</w:t>
+        <w:t>&gt;</w:t>
       </w:r>
       <w:r>
         <w:rPr>
@@ -10798,99 +10810,109 @@
         </w:rPr>
         <w:t>&gt;</w:t>
       </w:r>
+      <w:r>
+        <w:rPr>
+          <w:rFonts w:ascii="Consolas" w:eastAsia="Times New Roman" w:hAnsi="Consolas" w:cs="Times New Roman"/>
+          <w:color w:val="569CD6"/>
+          <w:sz w:val="21"/>
+          <w:szCs w:val="21"/>
+          <w:lang w:eastAsia="en-IN"/>
+        </w:rPr>
+        <w:t>&lt;?php</w:t>
+      </w:r>
+      <w:r>
+        <w:rPr>
+          <w:rFonts w:ascii="Consolas" w:eastAsia="Times New Roman" w:hAnsi="Consolas" w:cs="Times New Roman"/>
+          <w:color w:val="D4D4D4"/>
+          <w:sz w:val="21"/>
+          <w:szCs w:val="21"/>
+          <w:lang w:eastAsia="en-IN"/>
+        </w:rPr>
+        <w:t xml:space="preserve"> </w:t>
+      </w:r>
+      <w:r>
+        <w:rPr>
+          <w:rFonts w:ascii="Consolas" w:eastAsia="Times New Roman" w:hAnsi="Consolas" w:cs="Times New Roman"/>
+          <w:color w:val="DCDCAA"/>
+          <w:sz w:val="21"/>
+          <w:szCs w:val="21"/>
+          <w:lang w:eastAsia="en-IN"/>
+        </w:rPr>
+        <w:t>echo</w:t>
+      </w:r>
+      <w:r>
+        <w:rPr>
+          <w:rFonts w:ascii="Consolas" w:eastAsia="Times New Roman" w:hAnsi="Consolas" w:cs="Times New Roman"/>
+          <w:color w:val="D4D4D4"/>
+          <w:sz w:val="21"/>
+          <w:szCs w:val="21"/>
+          <w:lang w:eastAsia="en-IN"/>
+        </w:rPr>
+        <w:t xml:space="preserve"> </w:t>
+      </w:r>
+      <w:r>
+        <w:rPr>
+          <w:rFonts w:ascii="Consolas" w:eastAsia="Times New Roman" w:hAnsi="Consolas" w:cs="Times New Roman"/>
+          <w:color w:val="9CDCFE"/>
+          <w:sz w:val="21"/>
+          <w:szCs w:val="21"/>
+          <w:lang w:eastAsia="en-IN"/>
+        </w:rPr>
+        <w:t>$row</w:t>
+      </w:r>
+      <w:r>
+        <w:rPr>
+          <w:rFonts w:ascii="Consolas" w:eastAsia="Times New Roman" w:hAnsi="Consolas" w:cs="Times New Roman"/>
+          <w:color w:val="D4D4D4"/>
+          <w:sz w:val="21"/>
+          <w:szCs w:val="21"/>
+          <w:lang w:eastAsia="en-IN"/>
+        </w:rPr>
+        <w:t>-&gt;</w:t>
+      </w:r>
+      <w:proofErr w:type="spellStart"/>
+      <w:r>
+        <w:rPr>
+          <w:rFonts w:ascii="Consolas" w:eastAsia="Times New Roman" w:hAnsi="Consolas" w:cs="Times New Roman"/>
+          <w:color w:val="9CDCFE"/>
+          <w:sz w:val="21"/>
+          <w:szCs w:val="21"/>
+          <w:lang w:eastAsia="en-IN"/>
+        </w:rPr>
+        <w:t>exam_code</w:t>
+      </w:r>
+      <w:proofErr w:type="spellEnd"/>
       <w:proofErr w:type="gramStart"/>
       <w:r>
         <w:rPr>
           <w:rFonts w:ascii="Consolas" w:eastAsia="Times New Roman" w:hAnsi="Consolas" w:cs="Times New Roman"/>
+          <w:color w:val="D4D4D4"/>
+          <w:sz w:val="21"/>
+          <w:szCs w:val="21"/>
+          <w:lang w:eastAsia="en-IN"/>
+        </w:rPr>
+        <w:t xml:space="preserve">; </w:t>
+      </w:r>
+      <w:r>
+        <w:rPr>
+          <w:rFonts w:ascii="Consolas" w:eastAsia="Times New Roman" w:hAnsi="Consolas" w:cs="Times New Roman"/>
           <w:color w:val="569CD6"/>
           <w:sz w:val="21"/>
           <w:szCs w:val="21"/>
           <w:lang w:eastAsia="en-IN"/>
         </w:rPr>
-        <w:t>&lt;?php</w:t>
+        <w:t>?</w:t>
       </w:r>
       <w:proofErr w:type="gramEnd"/>
       <w:r>
         <w:rPr>
           <w:rFonts w:ascii="Consolas" w:eastAsia="Times New Roman" w:hAnsi="Consolas" w:cs="Times New Roman"/>
-          <w:color w:val="D4D4D4"/>
-          <w:sz w:val="21"/>
-          <w:szCs w:val="21"/>
-          <w:lang w:eastAsia="en-IN"/>
-        </w:rPr>
-        <w:t xml:space="preserve"> </w:t>
-      </w:r>
-      <w:r>
-        <w:rPr>
-          <w:rFonts w:ascii="Consolas" w:eastAsia="Times New Roman" w:hAnsi="Consolas" w:cs="Times New Roman"/>
-          <w:color w:val="DCDCAA"/>
-          <w:sz w:val="21"/>
-          <w:szCs w:val="21"/>
-          <w:lang w:eastAsia="en-IN"/>
-        </w:rPr>
-        <w:t>echo</w:t>
-      </w:r>
-      <w:r>
-        <w:rPr>
-          <w:rFonts w:ascii="Consolas" w:eastAsia="Times New Roman" w:hAnsi="Consolas" w:cs="Times New Roman"/>
-          <w:color w:val="D4D4D4"/>
-          <w:sz w:val="21"/>
-          <w:szCs w:val="21"/>
-          <w:lang w:eastAsia="en-IN"/>
-        </w:rPr>
-        <w:t xml:space="preserve"> </w:t>
-      </w:r>
-      <w:r>
-        <w:rPr>
-          <w:rFonts w:ascii="Consolas" w:eastAsia="Times New Roman" w:hAnsi="Consolas" w:cs="Times New Roman"/>
-          <w:color w:val="9CDCFE"/>
-          <w:sz w:val="21"/>
-          <w:szCs w:val="21"/>
-          <w:lang w:eastAsia="en-IN"/>
-        </w:rPr>
-        <w:t>$row</w:t>
-      </w:r>
-      <w:r>
-        <w:rPr>
-          <w:rFonts w:ascii="Consolas" w:eastAsia="Times New Roman" w:hAnsi="Consolas" w:cs="Times New Roman"/>
-          <w:color w:val="D4D4D4"/>
-          <w:sz w:val="21"/>
-          <w:szCs w:val="21"/>
-          <w:lang w:eastAsia="en-IN"/>
-        </w:rPr>
-        <w:t>-&gt;</w:t>
-      </w:r>
-      <w:proofErr w:type="spellStart"/>
-      <w:r>
-        <w:rPr>
-          <w:rFonts w:ascii="Consolas" w:eastAsia="Times New Roman" w:hAnsi="Consolas" w:cs="Times New Roman"/>
-          <w:color w:val="9CDCFE"/>
-          <w:sz w:val="21"/>
-          <w:szCs w:val="21"/>
-          <w:lang w:eastAsia="en-IN"/>
-        </w:rPr>
-        <w:t>exam_code</w:t>
-      </w:r>
-      <w:proofErr w:type="spellEnd"/>
-      <w:r>
-        <w:rPr>
-          <w:rFonts w:ascii="Consolas" w:eastAsia="Times New Roman" w:hAnsi="Consolas" w:cs="Times New Roman"/>
-          <w:color w:val="D4D4D4"/>
-          <w:sz w:val="21"/>
-          <w:szCs w:val="21"/>
-          <w:lang w:eastAsia="en-IN"/>
-        </w:rPr>
-        <w:t xml:space="preserve">; </w:t>
-      </w:r>
-      <w:r>
-        <w:rPr>
-          <w:rFonts w:ascii="Consolas" w:eastAsia="Times New Roman" w:hAnsi="Consolas" w:cs="Times New Roman"/>
           <w:color w:val="569CD6"/>
           <w:sz w:val="21"/>
           <w:szCs w:val="21"/>
           <w:lang w:eastAsia="en-IN"/>
         </w:rPr>
-        <w:t>?&gt;</w:t>
+        <w:t>&gt;</w:t>
       </w:r>
       <w:r>
         <w:rPr>
@@ -10985,97 +11007,107 @@
         </w:rPr>
         <w:t>&gt;</w:t>
       </w:r>
+      <w:r>
+        <w:rPr>
+          <w:rFonts w:ascii="Consolas" w:eastAsia="Times New Roman" w:hAnsi="Consolas" w:cs="Times New Roman"/>
+          <w:color w:val="569CD6"/>
+          <w:sz w:val="21"/>
+          <w:szCs w:val="21"/>
+          <w:lang w:eastAsia="en-IN"/>
+        </w:rPr>
+        <w:t>&lt;?php</w:t>
+      </w:r>
+      <w:r>
+        <w:rPr>
+          <w:rFonts w:ascii="Consolas" w:eastAsia="Times New Roman" w:hAnsi="Consolas" w:cs="Times New Roman"/>
+          <w:color w:val="D4D4D4"/>
+          <w:sz w:val="21"/>
+          <w:szCs w:val="21"/>
+          <w:lang w:eastAsia="en-IN"/>
+        </w:rPr>
+        <w:t xml:space="preserve"> </w:t>
+      </w:r>
+      <w:r>
+        <w:rPr>
+          <w:rFonts w:ascii="Consolas" w:eastAsia="Times New Roman" w:hAnsi="Consolas" w:cs="Times New Roman"/>
+          <w:color w:val="DCDCAA"/>
+          <w:sz w:val="21"/>
+          <w:szCs w:val="21"/>
+          <w:lang w:eastAsia="en-IN"/>
+        </w:rPr>
+        <w:t>echo</w:t>
+      </w:r>
+      <w:r>
+        <w:rPr>
+          <w:rFonts w:ascii="Consolas" w:eastAsia="Times New Roman" w:hAnsi="Consolas" w:cs="Times New Roman"/>
+          <w:color w:val="D4D4D4"/>
+          <w:sz w:val="21"/>
+          <w:szCs w:val="21"/>
+          <w:lang w:eastAsia="en-IN"/>
+        </w:rPr>
+        <w:t xml:space="preserve"> </w:t>
+      </w:r>
+      <w:r>
+        <w:rPr>
+          <w:rFonts w:ascii="Consolas" w:eastAsia="Times New Roman" w:hAnsi="Consolas" w:cs="Times New Roman"/>
+          <w:color w:val="9CDCFE"/>
+          <w:sz w:val="21"/>
+          <w:szCs w:val="21"/>
+          <w:lang w:eastAsia="en-IN"/>
+        </w:rPr>
+        <w:t>$row</w:t>
+      </w:r>
+      <w:r>
+        <w:rPr>
+          <w:rFonts w:ascii="Consolas" w:eastAsia="Times New Roman" w:hAnsi="Consolas" w:cs="Times New Roman"/>
+          <w:color w:val="D4D4D4"/>
+          <w:sz w:val="21"/>
+          <w:szCs w:val="21"/>
+          <w:lang w:eastAsia="en-IN"/>
+        </w:rPr>
+        <w:t>-&gt;</w:t>
+      </w:r>
+      <w:r>
+        <w:rPr>
+          <w:rFonts w:ascii="Consolas" w:eastAsia="Times New Roman" w:hAnsi="Consolas" w:cs="Times New Roman"/>
+          <w:color w:val="9CDCFE"/>
+          <w:sz w:val="21"/>
+          <w:szCs w:val="21"/>
+          <w:lang w:eastAsia="en-IN"/>
+        </w:rPr>
+        <w:t>name</w:t>
+      </w:r>
       <w:proofErr w:type="gramStart"/>
       <w:r>
         <w:rPr>
           <w:rFonts w:ascii="Consolas" w:eastAsia="Times New Roman" w:hAnsi="Consolas" w:cs="Times New Roman"/>
+          <w:color w:val="D4D4D4"/>
+          <w:sz w:val="21"/>
+          <w:szCs w:val="21"/>
+          <w:lang w:eastAsia="en-IN"/>
+        </w:rPr>
+        <w:t xml:space="preserve">; </w:t>
+      </w:r>
+      <w:r>
+        <w:rPr>
+          <w:rFonts w:ascii="Consolas" w:eastAsia="Times New Roman" w:hAnsi="Consolas" w:cs="Times New Roman"/>
           <w:color w:val="569CD6"/>
           <w:sz w:val="21"/>
           <w:szCs w:val="21"/>
           <w:lang w:eastAsia="en-IN"/>
         </w:rPr>
-        <w:t>&lt;?php</w:t>
+        <w:t>?</w:t>
       </w:r>
       <w:proofErr w:type="gramEnd"/>
       <w:r>
         <w:rPr>
           <w:rFonts w:ascii="Consolas" w:eastAsia="Times New Roman" w:hAnsi="Consolas" w:cs="Times New Roman"/>
-          <w:color w:val="D4D4D4"/>
-          <w:sz w:val="21"/>
-          <w:szCs w:val="21"/>
-          <w:lang w:eastAsia="en-IN"/>
-        </w:rPr>
-        <w:t xml:space="preserve"> </w:t>
-      </w:r>
-      <w:r>
-        <w:rPr>
-          <w:rFonts w:ascii="Consolas" w:eastAsia="Times New Roman" w:hAnsi="Consolas" w:cs="Times New Roman"/>
-          <w:color w:val="DCDCAA"/>
-          <w:sz w:val="21"/>
-          <w:szCs w:val="21"/>
-          <w:lang w:eastAsia="en-IN"/>
-        </w:rPr>
-        <w:t>echo</w:t>
-      </w:r>
-      <w:r>
-        <w:rPr>
-          <w:rFonts w:ascii="Consolas" w:eastAsia="Times New Roman" w:hAnsi="Consolas" w:cs="Times New Roman"/>
-          <w:color w:val="D4D4D4"/>
-          <w:sz w:val="21"/>
-          <w:szCs w:val="21"/>
-          <w:lang w:eastAsia="en-IN"/>
-        </w:rPr>
-        <w:t xml:space="preserve"> </w:t>
-      </w:r>
-      <w:r>
-        <w:rPr>
-          <w:rFonts w:ascii="Consolas" w:eastAsia="Times New Roman" w:hAnsi="Consolas" w:cs="Times New Roman"/>
-          <w:color w:val="9CDCFE"/>
-          <w:sz w:val="21"/>
-          <w:szCs w:val="21"/>
-          <w:lang w:eastAsia="en-IN"/>
-        </w:rPr>
-        <w:t>$row</w:t>
-      </w:r>
-      <w:r>
-        <w:rPr>
-          <w:rFonts w:ascii="Consolas" w:eastAsia="Times New Roman" w:hAnsi="Consolas" w:cs="Times New Roman"/>
-          <w:color w:val="D4D4D4"/>
-          <w:sz w:val="21"/>
-          <w:szCs w:val="21"/>
-          <w:lang w:eastAsia="en-IN"/>
-        </w:rPr>
-        <w:t>-&gt;</w:t>
-      </w:r>
-      <w:r>
-        <w:rPr>
-          <w:rFonts w:ascii="Consolas" w:eastAsia="Times New Roman" w:hAnsi="Consolas" w:cs="Times New Roman"/>
-          <w:color w:val="9CDCFE"/>
-          <w:sz w:val="21"/>
-          <w:szCs w:val="21"/>
-          <w:lang w:eastAsia="en-IN"/>
-        </w:rPr>
-        <w:t>name</w:t>
-      </w:r>
-      <w:r>
-        <w:rPr>
-          <w:rFonts w:ascii="Consolas" w:eastAsia="Times New Roman" w:hAnsi="Consolas" w:cs="Times New Roman"/>
-          <w:color w:val="D4D4D4"/>
-          <w:sz w:val="21"/>
-          <w:szCs w:val="21"/>
-          <w:lang w:eastAsia="en-IN"/>
-        </w:rPr>
-        <w:t xml:space="preserve">; </w:t>
-      </w:r>
-      <w:r>
-        <w:rPr>
-          <w:rFonts w:ascii="Consolas" w:eastAsia="Times New Roman" w:hAnsi="Consolas" w:cs="Times New Roman"/>
           <w:color w:val="569CD6"/>
           <w:sz w:val="21"/>
           <w:szCs w:val="21"/>
           <w:lang w:eastAsia="en-IN"/>
         </w:rPr>
-        <w:t>?&gt;</w:t>
+        <w:t>&gt;</w:t>
       </w:r>
       <w:r>
         <w:rPr>
@@ -12326,7 +12358,6 @@
           <w:szCs w:val="21"/>
           <w:lang w:eastAsia="en-IN"/>
         </w:rPr>
-        <w:lastRenderedPageBreak/>
         <w:t>   }</w:t>
       </w:r>
     </w:p>
@@ -12356,11 +12387,19 @@
         </w:rPr>
         <w:t xml:space="preserve"> </w:t>
       </w:r>
+      <w:proofErr w:type="gramStart"/>
       <w:r>
         <w:rPr>
           <w:b/>
         </w:rPr>
-        <w:t>(‘ / “/\/\n)</w:t>
+        <w:t>(‘ /</w:t>
+      </w:r>
+      <w:proofErr w:type="gramEnd"/>
+      <w:r>
+        <w:rPr>
+          <w:b/>
+        </w:rPr>
+        <w:t xml:space="preserve"> “/\/\n)</w:t>
       </w:r>
       <w:r>
         <w:t xml:space="preserve"> + using stored procedure</w:t>
@@ -13575,13 +13614,8 @@
       <w:pPr>
         <w:spacing w:after="0" w:line="240" w:lineRule="auto"/>
       </w:pPr>
-      <w:proofErr w:type="gramStart"/>
-      <w:r>
-        <w:t>Using :</w:t>
-      </w:r>
-      <w:proofErr w:type="gramEnd"/>
-      <w:r>
-        <w:t xml:space="preserve"> prepared statement:</w:t>
+      <w:r>
+        <w:t>Using : prepared statement:</w:t>
       </w:r>
     </w:p>
     <w:p>
@@ -16516,7 +16550,6 @@
       <w:r>
         <w:rPr>
           <w:noProof/>
-          <w:lang w:val="en-US"/>
         </w:rPr>
         <w:drawing>
           <wp:inline distT="0" distB="0" distL="0" distR="0">
@@ -16536,7 +16569,7 @@
                     </pic:cNvPicPr>
                   </pic:nvPicPr>
                   <pic:blipFill>
-                    <a:blip r:embed="rId7">
+                    <a:blip r:embed="rId6">
                       <a:extLst>
                         <a:ext uri="{28A0092B-C50C-407E-A947-70E740481C1C}">
                           <a14:useLocalDpi xmlns:a14="http://schemas.microsoft.com/office/drawing/2010/main" val="0"/>
@@ -16630,7 +16663,27 @@
                 <w:szCs w:val="24"/>
                 <w:lang w:eastAsia="en-IN"/>
               </w:rPr>
-              <w:t>$_FILES[‘&lt;file-input-name&gt;’][‘</w:t>
+              <w:t>$_FILES[‘&lt;file-input-name&gt;</w:t>
+            </w:r>
+            <w:proofErr w:type="gramStart"/>
+            <w:r>
+              <w:rPr>
+                <w:rFonts w:ascii="Times New Roman" w:eastAsia="Times New Roman" w:hAnsi="Times New Roman" w:cs="Times New Roman"/>
+                <w:sz w:val="24"/>
+                <w:szCs w:val="24"/>
+                <w:lang w:eastAsia="en-IN"/>
+              </w:rPr>
+              <w:t>’][</w:t>
+            </w:r>
+            <w:proofErr w:type="gramEnd"/>
+            <w:r>
+              <w:rPr>
+                <w:rFonts w:ascii="Times New Roman" w:eastAsia="Times New Roman" w:hAnsi="Times New Roman" w:cs="Times New Roman"/>
+                <w:sz w:val="24"/>
+                <w:szCs w:val="24"/>
+                <w:lang w:eastAsia="en-IN"/>
+              </w:rPr>
+              <w:t>‘</w:t>
             </w:r>
             <w:proofErr w:type="spellStart"/>
             <w:r>
@@ -16725,7 +16778,27 @@
                 <w:szCs w:val="24"/>
                 <w:lang w:eastAsia="en-IN"/>
               </w:rPr>
-              <w:t>$_FILES[‘&lt;file-input-name&gt;’][‘name’]</w:t>
+              <w:t>$_FILES[‘&lt;file-input-name&gt;</w:t>
+            </w:r>
+            <w:proofErr w:type="gramStart"/>
+            <w:r>
+              <w:rPr>
+                <w:rFonts w:ascii="Times New Roman" w:eastAsia="Times New Roman" w:hAnsi="Times New Roman" w:cs="Times New Roman"/>
+                <w:sz w:val="24"/>
+                <w:szCs w:val="24"/>
+                <w:lang w:eastAsia="en-IN"/>
+              </w:rPr>
+              <w:t>’][</w:t>
+            </w:r>
+            <w:proofErr w:type="gramEnd"/>
+            <w:r>
+              <w:rPr>
+                <w:rFonts w:ascii="Times New Roman" w:eastAsia="Times New Roman" w:hAnsi="Times New Roman" w:cs="Times New Roman"/>
+                <w:sz w:val="24"/>
+                <w:szCs w:val="24"/>
+                <w:lang w:eastAsia="en-IN"/>
+              </w:rPr>
+              <w:t>‘name’]</w:t>
             </w:r>
           </w:p>
         </w:tc>
@@ -16800,7 +16873,27 @@
                 <w:szCs w:val="24"/>
                 <w:lang w:eastAsia="en-IN"/>
               </w:rPr>
-              <w:t>$_FILES[‘&lt;file-input-name&gt;’][‘type’]</w:t>
+              <w:t>$_FILES[‘&lt;file-input-name&gt;</w:t>
+            </w:r>
+            <w:proofErr w:type="gramStart"/>
+            <w:r>
+              <w:rPr>
+                <w:rFonts w:ascii="Times New Roman" w:eastAsia="Times New Roman" w:hAnsi="Times New Roman" w:cs="Times New Roman"/>
+                <w:sz w:val="24"/>
+                <w:szCs w:val="24"/>
+                <w:lang w:eastAsia="en-IN"/>
+              </w:rPr>
+              <w:t>’][</w:t>
+            </w:r>
+            <w:proofErr w:type="gramEnd"/>
+            <w:r>
+              <w:rPr>
+                <w:rFonts w:ascii="Times New Roman" w:eastAsia="Times New Roman" w:hAnsi="Times New Roman" w:cs="Times New Roman"/>
+                <w:sz w:val="24"/>
+                <w:szCs w:val="24"/>
+                <w:lang w:eastAsia="en-IN"/>
+              </w:rPr>
+              <w:t>‘type’]</w:t>
             </w:r>
           </w:p>
         </w:tc>
@@ -16895,7 +16988,27 @@
                 <w:szCs w:val="24"/>
                 <w:lang w:eastAsia="en-IN"/>
               </w:rPr>
-              <w:t>$_FILES[‘&lt;file-input-name&gt;’][‘size’]</w:t>
+              <w:t>$_FILES[‘&lt;file-input-name&gt;</w:t>
+            </w:r>
+            <w:proofErr w:type="gramStart"/>
+            <w:r>
+              <w:rPr>
+                <w:rFonts w:ascii="Times New Roman" w:eastAsia="Times New Roman" w:hAnsi="Times New Roman" w:cs="Times New Roman"/>
+                <w:sz w:val="24"/>
+                <w:szCs w:val="24"/>
+                <w:lang w:eastAsia="en-IN"/>
+              </w:rPr>
+              <w:t>’][</w:t>
+            </w:r>
+            <w:proofErr w:type="gramEnd"/>
+            <w:r>
+              <w:rPr>
+                <w:rFonts w:ascii="Times New Roman" w:eastAsia="Times New Roman" w:hAnsi="Times New Roman" w:cs="Times New Roman"/>
+                <w:sz w:val="24"/>
+                <w:szCs w:val="24"/>
+                <w:lang w:eastAsia="en-IN"/>
+              </w:rPr>
+              <w:t>‘size’]</w:t>
             </w:r>
           </w:p>
         </w:tc>
@@ -16970,7 +17083,27 @@
                 <w:szCs w:val="24"/>
                 <w:lang w:eastAsia="en-IN"/>
               </w:rPr>
-              <w:t>$_FILES[‘&lt;file-input-name&gt;’][‘error’]</w:t>
+              <w:t>$_FILES[‘&lt;file-input-name&gt;</w:t>
+            </w:r>
+            <w:proofErr w:type="gramStart"/>
+            <w:r>
+              <w:rPr>
+                <w:rFonts w:ascii="Times New Roman" w:eastAsia="Times New Roman" w:hAnsi="Times New Roman" w:cs="Times New Roman"/>
+                <w:sz w:val="24"/>
+                <w:szCs w:val="24"/>
+                <w:lang w:eastAsia="en-IN"/>
+              </w:rPr>
+              <w:t>’][</w:t>
+            </w:r>
+            <w:proofErr w:type="gramEnd"/>
+            <w:r>
+              <w:rPr>
+                <w:rFonts w:ascii="Times New Roman" w:eastAsia="Times New Roman" w:hAnsi="Times New Roman" w:cs="Times New Roman"/>
+                <w:sz w:val="24"/>
+                <w:szCs w:val="24"/>
+                <w:lang w:eastAsia="en-IN"/>
+              </w:rPr>
+              <w:t>‘error’]</w:t>
             </w:r>
           </w:p>
         </w:tc>
@@ -17045,7 +17178,27 @@
                 <w:szCs w:val="24"/>
                 <w:lang w:eastAsia="en-IN"/>
               </w:rPr>
-              <w:t>$_FILES[‘&lt;file-input-name&gt;’][‘</w:t>
+              <w:t>$_FILES[‘&lt;file-input-name&gt;</w:t>
+            </w:r>
+            <w:proofErr w:type="gramStart"/>
+            <w:r>
+              <w:rPr>
+                <w:rFonts w:ascii="Times New Roman" w:eastAsia="Times New Roman" w:hAnsi="Times New Roman" w:cs="Times New Roman"/>
+                <w:sz w:val="24"/>
+                <w:szCs w:val="24"/>
+                <w:lang w:eastAsia="en-IN"/>
+              </w:rPr>
+              <w:t>’][</w:t>
+            </w:r>
+            <w:proofErr w:type="gramEnd"/>
+            <w:r>
+              <w:rPr>
+                <w:rFonts w:ascii="Times New Roman" w:eastAsia="Times New Roman" w:hAnsi="Times New Roman" w:cs="Times New Roman"/>
+                <w:sz w:val="24"/>
+                <w:szCs w:val="24"/>
+                <w:lang w:eastAsia="en-IN"/>
+              </w:rPr>
+              <w:t>‘</w:t>
             </w:r>
             <w:proofErr w:type="spellStart"/>
             <w:r>
@@ -17123,135 +17276,6 @@
       <w:pPr>
         <w:spacing w:after="0" w:line="240" w:lineRule="auto"/>
       </w:pPr>
-      <w:r>
-        <w:drawing>
-          <wp:inline distT="0" distB="0" distL="0" distR="0" wp14:anchorId="64A5D61F" wp14:editId="3ED2EE87">
-            <wp:extent cx="3108933" cy="1682496"/>
-            <wp:effectExtent l="0" t="0" r="0" b="0"/>
-            <wp:docPr id="5" name="Picture 5"/>
-            <wp:cNvGraphicFramePr>
-              <a:graphicFrameLocks xmlns:a="http://schemas.openxmlformats.org/drawingml/2006/main" noChangeAspect="1"/>
-            </wp:cNvGraphicFramePr>
-            <a:graphic xmlns:a="http://schemas.openxmlformats.org/drawingml/2006/main">
-              <a:graphicData uri="http://schemas.openxmlformats.org/drawingml/2006/picture">
-                <pic:pic xmlns:pic="http://schemas.openxmlformats.org/drawingml/2006/picture">
-                  <pic:nvPicPr>
-                    <pic:cNvPr id="1" name=""/>
-                    <pic:cNvPicPr/>
-                  </pic:nvPicPr>
-                  <pic:blipFill>
-                    <a:blip r:embed="rId8"/>
-                    <a:stretch>
-                      <a:fillRect/>
-                    </a:stretch>
-                  </pic:blipFill>
-                  <pic:spPr>
-                    <a:xfrm>
-                      <a:off x="0" y="0"/>
-                      <a:ext cx="3133158" cy="1695606"/>
-                    </a:xfrm>
-                    <a:prstGeom prst="rect">
-                      <a:avLst/>
-                    </a:prstGeom>
-                  </pic:spPr>
-                </pic:pic>
-              </a:graphicData>
-            </a:graphic>
-          </wp:inline>
-        </w:drawing>
-      </w:r>
-    </w:p>
-    <w:p>
-      <w:pPr>
-        <w:spacing w:after="0" w:line="240" w:lineRule="auto"/>
-      </w:pPr>
-      <w:r>
-        <w:lastRenderedPageBreak/>
-        <w:drawing>
-          <wp:inline distT="0" distB="0" distL="0" distR="0" wp14:anchorId="3E6900E8" wp14:editId="4F203E13">
-            <wp:extent cx="4988966" cy="2296183"/>
-            <wp:effectExtent l="0" t="0" r="2540" b="8890"/>
-            <wp:docPr id="6" name="Picture 6"/>
-            <wp:cNvGraphicFramePr>
-              <a:graphicFrameLocks xmlns:a="http://schemas.openxmlformats.org/drawingml/2006/main" noChangeAspect="1"/>
-            </wp:cNvGraphicFramePr>
-            <a:graphic xmlns:a="http://schemas.openxmlformats.org/drawingml/2006/main">
-              <a:graphicData uri="http://schemas.openxmlformats.org/drawingml/2006/picture">
-                <pic:pic xmlns:pic="http://schemas.openxmlformats.org/drawingml/2006/picture">
-                  <pic:nvPicPr>
-                    <pic:cNvPr id="1" name=""/>
-                    <pic:cNvPicPr/>
-                  </pic:nvPicPr>
-                  <pic:blipFill>
-                    <a:blip r:embed="rId9"/>
-                    <a:stretch>
-                      <a:fillRect/>
-                    </a:stretch>
-                  </pic:blipFill>
-                  <pic:spPr>
-                    <a:xfrm>
-                      <a:off x="0" y="0"/>
-                      <a:ext cx="4998547" cy="2300593"/>
-                    </a:xfrm>
-                    <a:prstGeom prst="rect">
-                      <a:avLst/>
-                    </a:prstGeom>
-                  </pic:spPr>
-                </pic:pic>
-              </a:graphicData>
-            </a:graphic>
-          </wp:inline>
-        </w:drawing>
-      </w:r>
-    </w:p>
-    <w:p>
-      <w:pPr>
-        <w:spacing w:after="0" w:line="240" w:lineRule="auto"/>
-      </w:pPr>
-      <w:r>
-        <w:drawing>
-          <wp:inline distT="0" distB="0" distL="0" distR="0" wp14:anchorId="7051ADC1" wp14:editId="2A091DF0">
-            <wp:extent cx="3606393" cy="2113665"/>
-            <wp:effectExtent l="0" t="0" r="0" b="1270"/>
-            <wp:docPr id="7" name="Picture 7"/>
-            <wp:cNvGraphicFramePr>
-              <a:graphicFrameLocks xmlns:a="http://schemas.openxmlformats.org/drawingml/2006/main" noChangeAspect="1"/>
-            </wp:cNvGraphicFramePr>
-            <a:graphic xmlns:a="http://schemas.openxmlformats.org/drawingml/2006/main">
-              <a:graphicData uri="http://schemas.openxmlformats.org/drawingml/2006/picture">
-                <pic:pic xmlns:pic="http://schemas.openxmlformats.org/drawingml/2006/picture">
-                  <pic:nvPicPr>
-                    <pic:cNvPr id="1" name=""/>
-                    <pic:cNvPicPr/>
-                  </pic:nvPicPr>
-                  <pic:blipFill>
-                    <a:blip r:embed="rId10"/>
-                    <a:stretch>
-                      <a:fillRect/>
-                    </a:stretch>
-                  </pic:blipFill>
-                  <pic:spPr>
-                    <a:xfrm>
-                      <a:off x="0" y="0"/>
-                      <a:ext cx="3617465" cy="2120154"/>
-                    </a:xfrm>
-                    <a:prstGeom prst="rect">
-                      <a:avLst/>
-                    </a:prstGeom>
-                  </pic:spPr>
-                </pic:pic>
-              </a:graphicData>
-            </a:graphic>
-          </wp:inline>
-        </w:drawing>
-      </w:r>
-      <w:bookmarkStart w:id="0" w:name="_GoBack"/>
-      <w:bookmarkEnd w:id="0"/>
-    </w:p>
-    <w:p>
-      <w:pPr>
-        <w:spacing w:after="0" w:line="240" w:lineRule="auto"/>
-      </w:pPr>
     </w:p>
     <w:p>
       <w:pPr>
@@ -17322,6 +17346,11 @@
       <w:pPr>
         <w:spacing w:after="0" w:line="240" w:lineRule="auto"/>
       </w:pPr>
+    </w:p>
+    <w:p>
+      <w:pPr>
+        <w:spacing w:after="0" w:line="240" w:lineRule="auto"/>
+      </w:pPr>
       <w:r>
         <w:tab/>
         <w:t>Public $position;</w:t>
@@ -17358,6 +17387,11 @@
       <w:pPr>
         <w:spacing w:after="0" w:line="240" w:lineRule="auto"/>
       </w:pPr>
+    </w:p>
+    <w:p>
+      <w:pPr>
+        <w:spacing w:after="0" w:line="240" w:lineRule="auto"/>
+      </w:pPr>
       <w:r>
         <w:tab/>
         <w:t>{</w:t>
@@ -17380,6 +17414,7 @@
         <w:spacing w:after="0" w:line="240" w:lineRule="auto"/>
       </w:pPr>
       <w:r>
+        <w:lastRenderedPageBreak/>
         <w:tab/>
       </w:r>
       <w:r>
@@ -17403,6 +17438,16 @@
       <w:pPr>
         <w:spacing w:after="0" w:line="240" w:lineRule="auto"/>
       </w:pPr>
+    </w:p>
+    <w:p>
+      <w:pPr>
+        <w:spacing w:after="0" w:line="240" w:lineRule="auto"/>
+      </w:pPr>
+    </w:p>
+    <w:p>
+      <w:pPr>
+        <w:spacing w:after="0" w:line="240" w:lineRule="auto"/>
+      </w:pPr>
       <w:r>
         <w:tab/>
         <w:t>}</w:t>
@@ -17506,6 +17551,8 @@
       </w:pPr>
       <w:r>
         <w:tab/>
+      </w:r>
+      <w:r>
         <w:t>function __</w:t>
       </w:r>
       <w:proofErr w:type="gramStart"/>
@@ -17526,6 +17573,8 @@
       </w:r>
       <w:r>
         <w:tab/>
+      </w:r>
+      <w:r>
         <w:t xml:space="preserve"> {</w:t>
       </w:r>
     </w:p>
@@ -17562,6 +17611,8 @@
       </w:r>
       <w:r>
         <w:tab/>
+      </w:r>
+      <w:r>
         <w:t>}</w:t>
       </w:r>
     </w:p>
@@ -17650,16 +17701,15 @@
         <w:spacing w:after="0" w:line="240" w:lineRule="auto"/>
       </w:pPr>
       <w:r>
-        <w:lastRenderedPageBreak/>
         <w:t>$employee2= new Employee("</w:t>
       </w:r>
       <w:proofErr w:type="spellStart"/>
       <w:r>
-        <w:t>Vikas</w:t>
-      </w:r>
-      <w:proofErr w:type="spellEnd"/>
-      <w:r>
-        <w:t>","Manager");</w:t>
+        <w:t>Vikas","Manager</w:t>
+      </w:r>
+      <w:proofErr w:type="spellEnd"/>
+      <w:r>
+        <w:t>");</w:t>
       </w:r>
     </w:p>
     <w:p>
@@ -17699,6 +17749,7 @@
           <w:u w:val="single"/>
         </w:rPr>
       </w:pPr>
+      <w:bookmarkStart w:id="0" w:name="_GoBack"/>
       <w:r>
         <w:rPr>
           <w:b/>
@@ -17707,6 +17758,7 @@
         <w:t>Inheritance</w:t>
       </w:r>
     </w:p>
+    <w:bookmarkEnd w:id="0"/>
     <w:p>
       <w:pPr>
         <w:spacing w:after="0" w:line="240" w:lineRule="auto"/>
@@ -18452,7 +18504,6 @@
           <w:lang w:eastAsia="en-IN"/>
         </w:rPr>
       </w:pPr>
-      <w:proofErr w:type="gramStart"/>
       <w:r>
         <w:rPr>
           <w:rFonts w:ascii="Courier New" w:eastAsia="Times New Roman" w:hAnsi="Courier New" w:cs="Courier New"/>
@@ -18460,9 +18511,19 @@
           <w:szCs w:val="20"/>
           <w:lang w:eastAsia="en-IN"/>
         </w:rPr>
-        <w:t>&lt;?php</w:t>
-      </w:r>
-      <w:proofErr w:type="gramEnd"/>
+        <w:t xml:space="preserve">&lt;?php </w:t>
+      </w:r>
+    </w:p>
+    <w:p>
+      <w:pPr>
+        <w:spacing w:after="0" w:line="240" w:lineRule="auto"/>
+        <w:rPr>
+          <w:rFonts w:ascii="Times New Roman" w:eastAsia="Times New Roman" w:hAnsi="Times New Roman" w:cs="Times New Roman"/>
+          <w:sz w:val="24"/>
+          <w:szCs w:val="24"/>
+          <w:lang w:eastAsia="en-IN"/>
+        </w:rPr>
+      </w:pPr>
       <w:r>
         <w:rPr>
           <w:rFonts w:ascii="Courier New" w:eastAsia="Times New Roman" w:hAnsi="Courier New" w:cs="Courier New"/>
@@ -18470,19 +18531,18 @@
           <w:szCs w:val="20"/>
           <w:lang w:eastAsia="en-IN"/>
         </w:rPr>
-        <w:t xml:space="preserve"> </w:t>
-      </w:r>
-    </w:p>
-    <w:p>
-      <w:pPr>
-        <w:spacing w:after="0" w:line="240" w:lineRule="auto"/>
+        <w:t>class</w:t>
+      </w:r>
+      <w:r>
         <w:rPr>
           <w:rFonts w:ascii="Times New Roman" w:eastAsia="Times New Roman" w:hAnsi="Times New Roman" w:cs="Times New Roman"/>
           <w:sz w:val="24"/>
           <w:szCs w:val="24"/>
           <w:lang w:eastAsia="en-IN"/>
         </w:rPr>
-      </w:pPr>
+        <w:t xml:space="preserve"> </w:t>
+      </w:r>
+      <w:proofErr w:type="spellStart"/>
       <w:r>
         <w:rPr>
           <w:rFonts w:ascii="Courier New" w:eastAsia="Times New Roman" w:hAnsi="Courier New" w:cs="Courier New"/>
@@ -18490,18 +18550,20 @@
           <w:szCs w:val="20"/>
           <w:lang w:eastAsia="en-IN"/>
         </w:rPr>
-        <w:t>class</w:t>
-      </w:r>
-      <w:r>
+        <w:t>GeeksForGeeks</w:t>
+      </w:r>
+      <w:proofErr w:type="spellEnd"/>
+    </w:p>
+    <w:p>
+      <w:pPr>
+        <w:spacing w:after="0" w:line="240" w:lineRule="auto"/>
         <w:rPr>
           <w:rFonts w:ascii="Times New Roman" w:eastAsia="Times New Roman" w:hAnsi="Times New Roman" w:cs="Times New Roman"/>
           <w:sz w:val="24"/>
           <w:szCs w:val="24"/>
           <w:lang w:eastAsia="en-IN"/>
         </w:rPr>
-        <w:t xml:space="preserve"> </w:t>
-      </w:r>
-      <w:proofErr w:type="spellStart"/>
+      </w:pPr>
       <w:r>
         <w:rPr>
           <w:rFonts w:ascii="Courier New" w:eastAsia="Times New Roman" w:hAnsi="Courier New" w:cs="Courier New"/>
@@ -18509,9 +18571,8 @@
           <w:szCs w:val="20"/>
           <w:lang w:eastAsia="en-IN"/>
         </w:rPr>
-        <w:t>GeeksForGeeks</w:t>
-      </w:r>
-      <w:proofErr w:type="spellEnd"/>
+        <w:t xml:space="preserve">{ </w:t>
+      </w:r>
     </w:p>
     <w:p>
       <w:pPr>
@@ -18530,19 +18591,17 @@
           <w:szCs w:val="20"/>
           <w:lang w:eastAsia="en-IN"/>
         </w:rPr>
-        <w:t xml:space="preserve">{ </w:t>
-      </w:r>
-    </w:p>
-    <w:p>
-      <w:pPr>
-        <w:spacing w:after="0" w:line="240" w:lineRule="auto"/>
+        <w:t>protected</w:t>
+      </w:r>
+      <w:r>
         <w:rPr>
           <w:rFonts w:ascii="Times New Roman" w:eastAsia="Times New Roman" w:hAnsi="Times New Roman" w:cs="Times New Roman"/>
           <w:sz w:val="24"/>
           <w:szCs w:val="24"/>
           <w:lang w:eastAsia="en-IN"/>
         </w:rPr>
-      </w:pPr>
+        <w:t xml:space="preserve"> </w:t>
+      </w:r>
       <w:r>
         <w:rPr>
           <w:rFonts w:ascii="Courier New" w:eastAsia="Times New Roman" w:hAnsi="Courier New" w:cs="Courier New"/>
@@ -18550,7 +18609,7 @@
           <w:szCs w:val="20"/>
           <w:lang w:eastAsia="en-IN"/>
         </w:rPr>
-        <w:t>protected</w:t>
+        <w:t>$x</w:t>
       </w:r>
       <w:r>
         <w:rPr>
@@ -18568,7 +18627,27 @@
           <w:szCs w:val="20"/>
           <w:lang w:eastAsia="en-IN"/>
         </w:rPr>
-        <w:t>$x</w:t>
+        <w:t xml:space="preserve">= </w:t>
+      </w:r>
+      <w:proofErr w:type="gramStart"/>
+      <w:r>
+        <w:rPr>
+          <w:rFonts w:ascii="Courier New" w:eastAsia="Times New Roman" w:hAnsi="Courier New" w:cs="Courier New"/>
+          <w:sz w:val="20"/>
+          <w:szCs w:val="20"/>
+          <w:lang w:eastAsia="en-IN"/>
+        </w:rPr>
+        <w:t>1000 ;</w:t>
+      </w:r>
+      <w:proofErr w:type="gramEnd"/>
+      <w:r>
+        <w:rPr>
+          <w:rFonts w:ascii="Courier New" w:eastAsia="Times New Roman" w:hAnsi="Courier New" w:cs="Courier New"/>
+          <w:sz w:val="20"/>
+          <w:szCs w:val="20"/>
+          <w:lang w:eastAsia="en-IN"/>
+        </w:rPr>
+        <w:t xml:space="preserve"> # protected</w:t>
       </w:r>
       <w:r>
         <w:rPr>
@@ -18586,9 +18665,19 @@
           <w:szCs w:val="20"/>
           <w:lang w:eastAsia="en-IN"/>
         </w:rPr>
-        <w:t xml:space="preserve">= </w:t>
-      </w:r>
-      <w:proofErr w:type="gramStart"/>
+        <w:t>attributes</w:t>
+      </w:r>
+    </w:p>
+    <w:p>
+      <w:pPr>
+        <w:spacing w:after="0" w:line="240" w:lineRule="auto"/>
+        <w:rPr>
+          <w:rFonts w:ascii="Times New Roman" w:eastAsia="Times New Roman" w:hAnsi="Times New Roman" w:cs="Times New Roman"/>
+          <w:sz w:val="24"/>
+          <w:szCs w:val="24"/>
+          <w:lang w:eastAsia="en-IN"/>
+        </w:rPr>
+      </w:pPr>
       <w:r>
         <w:rPr>
           <w:rFonts w:ascii="Courier New" w:eastAsia="Times New Roman" w:hAnsi="Courier New" w:cs="Courier New"/>
@@ -18596,9 +18685,17 @@
           <w:szCs w:val="20"/>
           <w:lang w:eastAsia="en-IN"/>
         </w:rPr>
-        <w:t>1000 ;</w:t>
-      </w:r>
-      <w:proofErr w:type="gramEnd"/>
+        <w:t>protected</w:t>
+      </w:r>
+      <w:r>
+        <w:rPr>
+          <w:rFonts w:ascii="Times New Roman" w:eastAsia="Times New Roman" w:hAnsi="Times New Roman" w:cs="Times New Roman"/>
+          <w:sz w:val="24"/>
+          <w:szCs w:val="24"/>
+          <w:lang w:eastAsia="en-IN"/>
+        </w:rPr>
+        <w:t xml:space="preserve"> </w:t>
+      </w:r>
       <w:r>
         <w:rPr>
           <w:rFonts w:ascii="Courier New" w:eastAsia="Times New Roman" w:hAnsi="Courier New" w:cs="Courier New"/>
@@ -18606,7 +18703,7 @@
           <w:szCs w:val="20"/>
           <w:lang w:eastAsia="en-IN"/>
         </w:rPr>
-        <w:t xml:space="preserve"> # protected</w:t>
+        <w:t>$y</w:t>
       </w:r>
       <w:r>
         <w:rPr>
@@ -18624,7 +18721,27 @@
           <w:szCs w:val="20"/>
           <w:lang w:eastAsia="en-IN"/>
         </w:rPr>
-        <w:t>attributes</w:t>
+        <w:t xml:space="preserve">= </w:t>
+      </w:r>
+      <w:proofErr w:type="gramStart"/>
+      <w:r>
+        <w:rPr>
+          <w:rFonts w:ascii="Courier New" w:eastAsia="Times New Roman" w:hAnsi="Courier New" w:cs="Courier New"/>
+          <w:sz w:val="20"/>
+          <w:szCs w:val="20"/>
+          <w:lang w:eastAsia="en-IN"/>
+        </w:rPr>
+        <w:t>100 ;</w:t>
+      </w:r>
+      <w:proofErr w:type="gramEnd"/>
+      <w:r>
+        <w:rPr>
+          <w:rFonts w:ascii="Courier New" w:eastAsia="Times New Roman" w:hAnsi="Courier New" w:cs="Courier New"/>
+          <w:sz w:val="20"/>
+          <w:szCs w:val="20"/>
+          <w:lang w:eastAsia="en-IN"/>
+        </w:rPr>
+        <w:t xml:space="preserve"> </w:t>
       </w:r>
     </w:p>
     <w:p>
@@ -18644,7 +18761,7 @@
           <w:szCs w:val="20"/>
           <w:lang w:eastAsia="en-IN"/>
         </w:rPr>
-        <w:t>protected</w:t>
+        <w:t>    function</w:t>
       </w:r>
       <w:r>
         <w:rPr>
@@ -18655,6 +18772,7 @@
         </w:rPr>
         <w:t xml:space="preserve"> </w:t>
       </w:r>
+      <w:proofErr w:type="gramStart"/>
       <w:r>
         <w:rPr>
           <w:rFonts w:ascii="Courier New" w:eastAsia="Times New Roman" w:hAnsi="Courier New" w:cs="Courier New"/>
@@ -18662,17 +18780,29 @@
           <w:szCs w:val="20"/>
           <w:lang w:eastAsia="en-IN"/>
         </w:rPr>
-        <w:t>$y</w:t>
-      </w:r>
-      <w:r>
+        <w:t>div(</w:t>
+      </w:r>
+      <w:proofErr w:type="gramEnd"/>
+      <w:r>
+        <w:rPr>
+          <w:rFonts w:ascii="Courier New" w:eastAsia="Times New Roman" w:hAnsi="Courier New" w:cs="Courier New"/>
+          <w:sz w:val="20"/>
+          <w:szCs w:val="20"/>
+          <w:lang w:eastAsia="en-IN"/>
+        </w:rPr>
+        <w:t xml:space="preserve">) </w:t>
+      </w:r>
+    </w:p>
+    <w:p>
+      <w:pPr>
+        <w:spacing w:after="0" w:line="240" w:lineRule="auto"/>
         <w:rPr>
           <w:rFonts w:ascii="Times New Roman" w:eastAsia="Times New Roman" w:hAnsi="Times New Roman" w:cs="Times New Roman"/>
           <w:sz w:val="24"/>
           <w:szCs w:val="24"/>
           <w:lang w:eastAsia="en-IN"/>
         </w:rPr>
-        <w:t xml:space="preserve"> </w:t>
-      </w:r>
+      </w:pPr>
       <w:r>
         <w:rPr>
           <w:rFonts w:ascii="Courier New" w:eastAsia="Times New Roman" w:hAnsi="Courier New" w:cs="Courier New"/>
@@ -18680,9 +18810,19 @@
           <w:szCs w:val="20"/>
           <w:lang w:eastAsia="en-IN"/>
         </w:rPr>
-        <w:t xml:space="preserve">= </w:t>
-      </w:r>
-      <w:proofErr w:type="gramStart"/>
+        <w:t xml:space="preserve">{ </w:t>
+      </w:r>
+    </w:p>
+    <w:p>
+      <w:pPr>
+        <w:spacing w:after="0" w:line="240" w:lineRule="auto"/>
+        <w:rPr>
+          <w:rFonts w:ascii="Times New Roman" w:eastAsia="Times New Roman" w:hAnsi="Times New Roman" w:cs="Times New Roman"/>
+          <w:sz w:val="24"/>
+          <w:szCs w:val="24"/>
+          <w:lang w:eastAsia="en-IN"/>
+        </w:rPr>
+      </w:pPr>
       <w:r>
         <w:rPr>
           <w:rFonts w:ascii="Courier New" w:eastAsia="Times New Roman" w:hAnsi="Courier New" w:cs="Courier New"/>
@@ -18690,9 +18830,17 @@
           <w:szCs w:val="20"/>
           <w:lang w:eastAsia="en-IN"/>
         </w:rPr>
-        <w:t>100 ;</w:t>
-      </w:r>
-      <w:proofErr w:type="gramEnd"/>
+        <w:t>echo</w:t>
+      </w:r>
+      <w:r>
+        <w:rPr>
+          <w:rFonts w:ascii="Times New Roman" w:eastAsia="Times New Roman" w:hAnsi="Times New Roman" w:cs="Times New Roman"/>
+          <w:sz w:val="24"/>
+          <w:szCs w:val="24"/>
+          <w:lang w:eastAsia="en-IN"/>
+        </w:rPr>
+        <w:t xml:space="preserve"> </w:t>
+      </w:r>
       <w:r>
         <w:rPr>
           <w:rFonts w:ascii="Courier New" w:eastAsia="Times New Roman" w:hAnsi="Courier New" w:cs="Courier New"/>
@@ -18700,19 +18848,17 @@
           <w:szCs w:val="20"/>
           <w:lang w:eastAsia="en-IN"/>
         </w:rPr>
-        <w:t xml:space="preserve"> </w:t>
-      </w:r>
-    </w:p>
-    <w:p>
-      <w:pPr>
-        <w:spacing w:after="0" w:line="240" w:lineRule="auto"/>
+        <w:t>$d</w:t>
+      </w:r>
+      <w:r>
         <w:rPr>
           <w:rFonts w:ascii="Times New Roman" w:eastAsia="Times New Roman" w:hAnsi="Times New Roman" w:cs="Times New Roman"/>
           <w:sz w:val="24"/>
           <w:szCs w:val="24"/>
           <w:lang w:eastAsia="en-IN"/>
         </w:rPr>
-      </w:pPr>
+        <w:t xml:space="preserve"> </w:t>
+      </w:r>
       <w:r>
         <w:rPr>
           <w:rFonts w:ascii="Courier New" w:eastAsia="Times New Roman" w:hAnsi="Courier New" w:cs="Courier New"/>
@@ -18720,18 +18866,39 @@
           <w:szCs w:val="20"/>
           <w:lang w:eastAsia="en-IN"/>
         </w:rPr>
-        <w:t>    function</w:t>
-      </w:r>
-      <w:r>
+        <w:t>= $this-&gt;x / $this-&gt;</w:t>
+      </w:r>
+      <w:proofErr w:type="gramStart"/>
+      <w:r>
+        <w:rPr>
+          <w:rFonts w:ascii="Courier New" w:eastAsia="Times New Roman" w:hAnsi="Courier New" w:cs="Courier New"/>
+          <w:sz w:val="20"/>
+          <w:szCs w:val="20"/>
+          <w:lang w:eastAsia="en-IN"/>
+        </w:rPr>
+        <w:t>y ;</w:t>
+      </w:r>
+      <w:proofErr w:type="gramEnd"/>
+      <w:r>
+        <w:rPr>
+          <w:rFonts w:ascii="Courier New" w:eastAsia="Times New Roman" w:hAnsi="Courier New" w:cs="Courier New"/>
+          <w:sz w:val="20"/>
+          <w:szCs w:val="20"/>
+          <w:lang w:eastAsia="en-IN"/>
+        </w:rPr>
+        <w:t xml:space="preserve"> </w:t>
+      </w:r>
+    </w:p>
+    <w:p>
+      <w:pPr>
+        <w:spacing w:after="0" w:line="240" w:lineRule="auto"/>
         <w:rPr>
           <w:rFonts w:ascii="Times New Roman" w:eastAsia="Times New Roman" w:hAnsi="Times New Roman" w:cs="Times New Roman"/>
           <w:sz w:val="24"/>
           <w:szCs w:val="24"/>
           <w:lang w:eastAsia="en-IN"/>
         </w:rPr>
-        <w:t xml:space="preserve"> </w:t>
-      </w:r>
-      <w:proofErr w:type="gramStart"/>
+      </w:pPr>
       <w:r>
         <w:rPr>
           <w:rFonts w:ascii="Courier New" w:eastAsia="Times New Roman" w:hAnsi="Courier New" w:cs="Courier New"/>
@@ -18739,9 +18906,17 @@
           <w:szCs w:val="20"/>
           <w:lang w:eastAsia="en-IN"/>
         </w:rPr>
-        <w:t>div(</w:t>
-      </w:r>
-      <w:proofErr w:type="gramEnd"/>
+        <w:t>echo</w:t>
+      </w:r>
+      <w:r>
+        <w:rPr>
+          <w:rFonts w:ascii="Times New Roman" w:eastAsia="Times New Roman" w:hAnsi="Times New Roman" w:cs="Times New Roman"/>
+          <w:sz w:val="24"/>
+          <w:szCs w:val="24"/>
+          <w:lang w:eastAsia="en-IN"/>
+        </w:rPr>
+        <w:t xml:space="preserve"> </w:t>
+      </w:r>
       <w:r>
         <w:rPr>
           <w:rFonts w:ascii="Courier New" w:eastAsia="Times New Roman" w:hAnsi="Courier New" w:cs="Courier New"/>
@@ -18749,7 +18924,7 @@
           <w:szCs w:val="20"/>
           <w:lang w:eastAsia="en-IN"/>
         </w:rPr>
-        <w:t xml:space="preserve">) </w:t>
+        <w:t>" ";</w:t>
       </w:r>
     </w:p>
     <w:p>
@@ -18769,7 +18944,7 @@
           <w:szCs w:val="20"/>
           <w:lang w:eastAsia="en-IN"/>
         </w:rPr>
-        <w:t xml:space="preserve">{ </w:t>
+        <w:t xml:space="preserve">} </w:t>
       </w:r>
     </w:p>
     <w:p>
@@ -18789,17 +18964,19 @@
           <w:szCs w:val="20"/>
           <w:lang w:eastAsia="en-IN"/>
         </w:rPr>
-        <w:t>echo</w:t>
-      </w:r>
-      <w:r>
+        <w:t xml:space="preserve">    }     </w:t>
+      </w:r>
+    </w:p>
+    <w:p>
+      <w:pPr>
+        <w:spacing w:after="0" w:line="240" w:lineRule="auto"/>
         <w:rPr>
           <w:rFonts w:ascii="Times New Roman" w:eastAsia="Times New Roman" w:hAnsi="Times New Roman" w:cs="Times New Roman"/>
           <w:sz w:val="24"/>
           <w:szCs w:val="24"/>
           <w:lang w:eastAsia="en-IN"/>
         </w:rPr>
-        <w:t xml:space="preserve"> </w:t>
-      </w:r>
+      </w:pPr>
       <w:r>
         <w:rPr>
           <w:rFonts w:ascii="Courier New" w:eastAsia="Times New Roman" w:hAnsi="Courier New" w:cs="Courier New"/>
@@ -18807,7 +18984,7 @@
           <w:szCs w:val="20"/>
           <w:lang w:eastAsia="en-IN"/>
         </w:rPr>
-        <w:t>$d</w:t>
+        <w:t>class</w:t>
       </w:r>
       <w:r>
         <w:rPr>
@@ -18825,9 +19002,18 @@
           <w:szCs w:val="20"/>
           <w:lang w:eastAsia="en-IN"/>
         </w:rPr>
-        <w:t>= $this-&gt;x / $this-&gt;</w:t>
-      </w:r>
-      <w:proofErr w:type="gramStart"/>
+        <w:t>child extends</w:t>
+      </w:r>
+      <w:r>
+        <w:rPr>
+          <w:rFonts w:ascii="Times New Roman" w:eastAsia="Times New Roman" w:hAnsi="Times New Roman" w:cs="Times New Roman"/>
+          <w:sz w:val="24"/>
+          <w:szCs w:val="24"/>
+          <w:lang w:eastAsia="en-IN"/>
+        </w:rPr>
+        <w:t xml:space="preserve"> </w:t>
+      </w:r>
+      <w:proofErr w:type="spellStart"/>
       <w:r>
         <w:rPr>
           <w:rFonts w:ascii="Courier New" w:eastAsia="Times New Roman" w:hAnsi="Courier New" w:cs="Courier New"/>
@@ -18835,9 +19021,9 @@
           <w:szCs w:val="20"/>
           <w:lang w:eastAsia="en-IN"/>
         </w:rPr>
-        <w:t>y ;</w:t>
-      </w:r>
-      <w:proofErr w:type="gramEnd"/>
+        <w:t>GeeksForGeeks</w:t>
+      </w:r>
+      <w:proofErr w:type="spellEnd"/>
       <w:r>
         <w:rPr>
           <w:rFonts w:ascii="Courier New" w:eastAsia="Times New Roman" w:hAnsi="Courier New" w:cs="Courier New"/>
@@ -18865,17 +19051,19 @@
           <w:szCs w:val="20"/>
           <w:lang w:eastAsia="en-IN"/>
         </w:rPr>
-        <w:t>echo</w:t>
-      </w:r>
-      <w:r>
+        <w:t xml:space="preserve">{ </w:t>
+      </w:r>
+    </w:p>
+    <w:p>
+      <w:pPr>
+        <w:spacing w:after="0" w:line="240" w:lineRule="auto"/>
         <w:rPr>
           <w:rFonts w:ascii="Times New Roman" w:eastAsia="Times New Roman" w:hAnsi="Times New Roman" w:cs="Times New Roman"/>
           <w:sz w:val="24"/>
           <w:szCs w:val="24"/>
           <w:lang w:eastAsia="en-IN"/>
         </w:rPr>
-        <w:t xml:space="preserve"> </w:t>
-      </w:r>
+      </w:pPr>
       <w:r>
         <w:rPr>
           <w:rFonts w:ascii="Courier New" w:eastAsia="Times New Roman" w:hAnsi="Courier New" w:cs="Courier New"/>
@@ -18883,19 +19071,18 @@
           <w:szCs w:val="20"/>
           <w:lang w:eastAsia="en-IN"/>
         </w:rPr>
-        <w:t>" ";</w:t>
-      </w:r>
-    </w:p>
-    <w:p>
-      <w:pPr>
-        <w:spacing w:after="0" w:line="240" w:lineRule="auto"/>
+        <w:t>function</w:t>
+      </w:r>
+      <w:r>
         <w:rPr>
           <w:rFonts w:ascii="Times New Roman" w:eastAsia="Times New Roman" w:hAnsi="Times New Roman" w:cs="Times New Roman"/>
           <w:sz w:val="24"/>
           <w:szCs w:val="24"/>
           <w:lang w:eastAsia="en-IN"/>
         </w:rPr>
-      </w:pPr>
+        <w:t xml:space="preserve"> </w:t>
+      </w:r>
+      <w:proofErr w:type="gramStart"/>
       <w:r>
         <w:rPr>
           <w:rFonts w:ascii="Courier New" w:eastAsia="Times New Roman" w:hAnsi="Courier New" w:cs="Courier New"/>
@@ -18903,7 +19090,17 @@
           <w:szCs w:val="20"/>
           <w:lang w:eastAsia="en-IN"/>
         </w:rPr>
-        <w:t xml:space="preserve">} </w:t>
+        <w:t>sub(</w:t>
+      </w:r>
+      <w:proofErr w:type="gramEnd"/>
+      <w:r>
+        <w:rPr>
+          <w:rFonts w:ascii="Courier New" w:eastAsia="Times New Roman" w:hAnsi="Courier New" w:cs="Courier New"/>
+          <w:sz w:val="20"/>
+          <w:szCs w:val="20"/>
+          <w:lang w:eastAsia="en-IN"/>
+        </w:rPr>
+        <w:t xml:space="preserve">) </w:t>
       </w:r>
     </w:p>
     <w:p>
@@ -18923,7 +19120,7 @@
           <w:szCs w:val="20"/>
           <w:lang w:eastAsia="en-IN"/>
         </w:rPr>
-        <w:t xml:space="preserve">    }     </w:t>
+        <w:t xml:space="preserve">{ </w:t>
       </w:r>
     </w:p>
     <w:p>
@@ -18943,7 +19140,8 @@
           <w:szCs w:val="20"/>
           <w:lang w:eastAsia="en-IN"/>
         </w:rPr>
-        <w:t>class</w:t>
+        <w:lastRenderedPageBreak/>
+        <w:t>echo</w:t>
       </w:r>
       <w:r>
         <w:rPr>
@@ -18961,7 +19159,7 @@
           <w:szCs w:val="20"/>
           <w:lang w:eastAsia="en-IN"/>
         </w:rPr>
-        <w:t>child extends</w:t>
+        <w:t>$s</w:t>
       </w:r>
       <w:r>
         <w:rPr>
@@ -18972,7 +19170,6 @@
         </w:rPr>
         <w:t xml:space="preserve"> </w:t>
       </w:r>
-      <w:proofErr w:type="spellStart"/>
       <w:r>
         <w:rPr>
           <w:rFonts w:ascii="Courier New" w:eastAsia="Times New Roman" w:hAnsi="Courier New" w:cs="Courier New"/>
@@ -18980,9 +19177,9 @@
           <w:szCs w:val="20"/>
           <w:lang w:eastAsia="en-IN"/>
         </w:rPr>
-        <w:t>GeeksForGeeks</w:t>
-      </w:r>
-      <w:proofErr w:type="spellEnd"/>
+        <w:t>= $this-&gt;x - $this-&gt;</w:t>
+      </w:r>
+      <w:proofErr w:type="gramStart"/>
       <w:r>
         <w:rPr>
           <w:rFonts w:ascii="Courier New" w:eastAsia="Times New Roman" w:hAnsi="Courier New" w:cs="Courier New"/>
@@ -18990,6 +19187,16 @@
           <w:szCs w:val="20"/>
           <w:lang w:eastAsia="en-IN"/>
         </w:rPr>
+        <w:t>y ;</w:t>
+      </w:r>
+      <w:proofErr w:type="gramEnd"/>
+      <w:r>
+        <w:rPr>
+          <w:rFonts w:ascii="Courier New" w:eastAsia="Times New Roman" w:hAnsi="Courier New" w:cs="Courier New"/>
+          <w:sz w:val="20"/>
+          <w:szCs w:val="20"/>
+          <w:lang w:eastAsia="en-IN"/>
+        </w:rPr>
         <w:t xml:space="preserve"> </w:t>
       </w:r>
     </w:p>
@@ -19010,7 +19217,7 @@
           <w:szCs w:val="20"/>
           <w:lang w:eastAsia="en-IN"/>
         </w:rPr>
-        <w:t xml:space="preserve">{ </w:t>
+        <w:t xml:space="preserve">} </w:t>
       </w:r>
     </w:p>
     <w:p>
@@ -19025,23 +19232,44 @@
       </w:pPr>
       <w:r>
         <w:rPr>
+          <w:rFonts w:ascii="Times New Roman" w:eastAsia="Times New Roman" w:hAnsi="Times New Roman" w:cs="Times New Roman"/>
+          <w:sz w:val="24"/>
+          <w:szCs w:val="24"/>
+          <w:lang w:eastAsia="en-IN"/>
+        </w:rPr>
+        <w:t> </w:t>
+      </w:r>
+    </w:p>
+    <w:p>
+      <w:pPr>
+        <w:spacing w:after="0" w:line="240" w:lineRule="auto"/>
+        <w:rPr>
+          <w:rFonts w:ascii="Times New Roman" w:eastAsia="Times New Roman" w:hAnsi="Times New Roman" w:cs="Times New Roman"/>
+          <w:sz w:val="24"/>
+          <w:szCs w:val="24"/>
+          <w:lang w:eastAsia="en-IN"/>
+        </w:rPr>
+      </w:pPr>
+      <w:r>
+        <w:rPr>
           <w:rFonts w:ascii="Courier New" w:eastAsia="Times New Roman" w:hAnsi="Courier New" w:cs="Courier New"/>
           <w:sz w:val="20"/>
           <w:szCs w:val="20"/>
           <w:lang w:eastAsia="en-IN"/>
         </w:rPr>
-        <w:t>function</w:t>
-      </w:r>
-      <w:r>
+        <w:t xml:space="preserve">} </w:t>
+      </w:r>
+    </w:p>
+    <w:p>
+      <w:pPr>
+        <w:spacing w:after="0" w:line="240" w:lineRule="auto"/>
         <w:rPr>
           <w:rFonts w:ascii="Times New Roman" w:eastAsia="Times New Roman" w:hAnsi="Times New Roman" w:cs="Times New Roman"/>
           <w:sz w:val="24"/>
           <w:szCs w:val="24"/>
           <w:lang w:eastAsia="en-IN"/>
         </w:rPr>
-        <w:t xml:space="preserve"> </w:t>
-      </w:r>
-      <w:proofErr w:type="gramStart"/>
+      </w:pPr>
       <w:r>
         <w:rPr>
           <w:rFonts w:ascii="Courier New" w:eastAsia="Times New Roman" w:hAnsi="Courier New" w:cs="Courier New"/>
@@ -19049,9 +19277,17 @@
           <w:szCs w:val="20"/>
           <w:lang w:eastAsia="en-IN"/>
         </w:rPr>
-        <w:t>sub(</w:t>
-      </w:r>
-      <w:proofErr w:type="gramEnd"/>
+        <w:t>class</w:t>
+      </w:r>
+      <w:r>
+        <w:rPr>
+          <w:rFonts w:ascii="Times New Roman" w:eastAsia="Times New Roman" w:hAnsi="Times New Roman" w:cs="Times New Roman"/>
+          <w:sz w:val="24"/>
+          <w:szCs w:val="24"/>
+          <w:lang w:eastAsia="en-IN"/>
+        </w:rPr>
+        <w:t xml:space="preserve"> </w:t>
+      </w:r>
       <w:r>
         <w:rPr>
           <w:rFonts w:ascii="Courier New" w:eastAsia="Times New Roman" w:hAnsi="Courier New" w:cs="Courier New"/>
@@ -19059,7 +19295,7 @@
           <w:szCs w:val="20"/>
           <w:lang w:eastAsia="en-IN"/>
         </w:rPr>
-        <w:t xml:space="preserve">) </w:t>
+        <w:t>derived # Outside Class</w:t>
       </w:r>
     </w:p>
     <w:p>
@@ -19099,7 +19335,7 @@
           <w:szCs w:val="20"/>
           <w:lang w:eastAsia="en-IN"/>
         </w:rPr>
-        <w:t>echo</w:t>
+        <w:t>function</w:t>
       </w:r>
       <w:r>
         <w:rPr>
@@ -19110,6 +19346,8 @@
         </w:rPr>
         <w:t xml:space="preserve"> </w:t>
       </w:r>
+      <w:proofErr w:type="spellStart"/>
+      <w:proofErr w:type="gramStart"/>
       <w:r>
         <w:rPr>
           <w:rFonts w:ascii="Courier New" w:eastAsia="Times New Roman" w:hAnsi="Courier New" w:cs="Courier New"/>
@@ -19117,17 +19355,39 @@
           <w:szCs w:val="20"/>
           <w:lang w:eastAsia="en-IN"/>
         </w:rPr>
-        <w:t>$s</w:t>
-      </w:r>
-      <w:r>
+        <w:t>mul</w:t>
+      </w:r>
+      <w:proofErr w:type="spellEnd"/>
+      <w:r>
+        <w:rPr>
+          <w:rFonts w:ascii="Courier New" w:eastAsia="Times New Roman" w:hAnsi="Courier New" w:cs="Courier New"/>
+          <w:sz w:val="20"/>
+          <w:szCs w:val="20"/>
+          <w:lang w:eastAsia="en-IN"/>
+        </w:rPr>
+        <w:t>(</w:t>
+      </w:r>
+      <w:proofErr w:type="gramEnd"/>
+      <w:r>
+        <w:rPr>
+          <w:rFonts w:ascii="Courier New" w:eastAsia="Times New Roman" w:hAnsi="Courier New" w:cs="Courier New"/>
+          <w:sz w:val="20"/>
+          <w:szCs w:val="20"/>
+          <w:lang w:eastAsia="en-IN"/>
+        </w:rPr>
+        <w:t>)</w:t>
+      </w:r>
+    </w:p>
+    <w:p>
+      <w:pPr>
+        <w:spacing w:after="0" w:line="240" w:lineRule="auto"/>
         <w:rPr>
           <w:rFonts w:ascii="Times New Roman" w:eastAsia="Times New Roman" w:hAnsi="Times New Roman" w:cs="Times New Roman"/>
           <w:sz w:val="24"/>
           <w:szCs w:val="24"/>
           <w:lang w:eastAsia="en-IN"/>
         </w:rPr>
-        <w:t xml:space="preserve"> </w:t>
-      </w:r>
+      </w:pPr>
       <w:r>
         <w:rPr>
           <w:rFonts w:ascii="Courier New" w:eastAsia="Times New Roman" w:hAnsi="Courier New" w:cs="Courier New"/>
@@ -19135,9 +19395,19 @@
           <w:szCs w:val="20"/>
           <w:lang w:eastAsia="en-IN"/>
         </w:rPr>
-        <w:t>= $this-&gt;x - $this-&gt;</w:t>
-      </w:r>
-      <w:proofErr w:type="gramStart"/>
+        <w:t>{</w:t>
+      </w:r>
+    </w:p>
+    <w:p>
+      <w:pPr>
+        <w:spacing w:after="0" w:line="240" w:lineRule="auto"/>
+        <w:rPr>
+          <w:rFonts w:ascii="Times New Roman" w:eastAsia="Times New Roman" w:hAnsi="Times New Roman" w:cs="Times New Roman"/>
+          <w:sz w:val="24"/>
+          <w:szCs w:val="24"/>
+          <w:lang w:eastAsia="en-IN"/>
+        </w:rPr>
+      </w:pPr>
       <w:r>
         <w:rPr>
           <w:rFonts w:ascii="Courier New" w:eastAsia="Times New Roman" w:hAnsi="Courier New" w:cs="Courier New"/>
@@ -19145,9 +19415,17 @@
           <w:szCs w:val="20"/>
           <w:lang w:eastAsia="en-IN"/>
         </w:rPr>
-        <w:t>y ;</w:t>
-      </w:r>
-      <w:proofErr w:type="gramEnd"/>
+        <w:t>echo</w:t>
+      </w:r>
+      <w:r>
+        <w:rPr>
+          <w:rFonts w:ascii="Times New Roman" w:eastAsia="Times New Roman" w:hAnsi="Times New Roman" w:cs="Times New Roman"/>
+          <w:sz w:val="24"/>
+          <w:szCs w:val="24"/>
+          <w:lang w:eastAsia="en-IN"/>
+        </w:rPr>
+        <w:t xml:space="preserve"> </w:t>
+      </w:r>
       <w:r>
         <w:rPr>
           <w:rFonts w:ascii="Courier New" w:eastAsia="Times New Roman" w:hAnsi="Courier New" w:cs="Courier New"/>
@@ -19155,19 +19433,17 @@
           <w:szCs w:val="20"/>
           <w:lang w:eastAsia="en-IN"/>
         </w:rPr>
-        <w:t xml:space="preserve"> </w:t>
-      </w:r>
-    </w:p>
-    <w:p>
-      <w:pPr>
-        <w:spacing w:after="0" w:line="240" w:lineRule="auto"/>
+        <w:t>$m</w:t>
+      </w:r>
+      <w:r>
         <w:rPr>
           <w:rFonts w:ascii="Times New Roman" w:eastAsia="Times New Roman" w:hAnsi="Times New Roman" w:cs="Times New Roman"/>
           <w:sz w:val="24"/>
           <w:szCs w:val="24"/>
           <w:lang w:eastAsia="en-IN"/>
         </w:rPr>
-      </w:pPr>
+        <w:t xml:space="preserve"> </w:t>
+      </w:r>
       <w:r>
         <w:rPr>
           <w:rFonts w:ascii="Courier New" w:eastAsia="Times New Roman" w:hAnsi="Courier New" w:cs="Courier New"/>
@@ -19175,8 +19451,19 @@
           <w:szCs w:val="20"/>
           <w:lang w:eastAsia="en-IN"/>
         </w:rPr>
-        <w:t xml:space="preserve">} </w:t>
-      </w:r>
+        <w:t>= $this-&gt;x * $this-&gt;</w:t>
+      </w:r>
+      <w:proofErr w:type="gramStart"/>
+      <w:r>
+        <w:rPr>
+          <w:rFonts w:ascii="Courier New" w:eastAsia="Times New Roman" w:hAnsi="Courier New" w:cs="Courier New"/>
+          <w:sz w:val="20"/>
+          <w:szCs w:val="20"/>
+          <w:lang w:eastAsia="en-IN"/>
+        </w:rPr>
+        <w:t>y ;</w:t>
+      </w:r>
+      <w:proofErr w:type="gramEnd"/>
     </w:p>
     <w:p>
       <w:pPr>
@@ -19190,23 +19477,52 @@
       </w:pPr>
       <w:r>
         <w:rPr>
+          <w:rFonts w:ascii="Courier New" w:eastAsia="Times New Roman" w:hAnsi="Courier New" w:cs="Courier New"/>
+          <w:sz w:val="20"/>
+          <w:szCs w:val="20"/>
+          <w:lang w:eastAsia="en-IN"/>
+        </w:rPr>
+        <w:t>}</w:t>
+      </w:r>
+    </w:p>
+    <w:p>
+      <w:pPr>
+        <w:spacing w:after="0" w:line="240" w:lineRule="auto"/>
+        <w:rPr>
           <w:rFonts w:ascii="Times New Roman" w:eastAsia="Times New Roman" w:hAnsi="Times New Roman" w:cs="Times New Roman"/>
           <w:sz w:val="24"/>
           <w:szCs w:val="24"/>
           <w:lang w:eastAsia="en-IN"/>
         </w:rPr>
-        <w:t> </w:t>
-      </w:r>
-    </w:p>
-    <w:p>
-      <w:pPr>
-        <w:spacing w:after="0" w:line="240" w:lineRule="auto"/>
+      </w:pPr>
+      <w:r>
+        <w:rPr>
+          <w:rFonts w:ascii="Courier New" w:eastAsia="Times New Roman" w:hAnsi="Courier New" w:cs="Courier New"/>
+          <w:sz w:val="20"/>
+          <w:szCs w:val="20"/>
+          <w:lang w:eastAsia="en-IN"/>
+        </w:rPr>
+        <w:t>    </w:t>
+      </w:r>
+      <w:r>
         <w:rPr>
           <w:rFonts w:ascii="Times New Roman" w:eastAsia="Times New Roman" w:hAnsi="Times New Roman" w:cs="Times New Roman"/>
           <w:sz w:val="24"/>
           <w:szCs w:val="24"/>
           <w:lang w:eastAsia="en-IN"/>
         </w:rPr>
+        <w:t> </w:t>
+      </w:r>
+    </w:p>
+    <w:p>
+      <w:pPr>
+        <w:spacing w:after="0" w:line="240" w:lineRule="auto"/>
+        <w:rPr>
+          <w:rFonts w:ascii="Times New Roman" w:eastAsia="Times New Roman" w:hAnsi="Times New Roman" w:cs="Times New Roman"/>
+          <w:sz w:val="24"/>
+          <w:szCs w:val="24"/>
+          <w:lang w:eastAsia="en-IN"/>
+        </w:rPr>
       </w:pPr>
       <w:r>
         <w:rPr>
@@ -19215,7 +19531,7 @@
           <w:szCs w:val="20"/>
           <w:lang w:eastAsia="en-IN"/>
         </w:rPr>
-        <w:t xml:space="preserve">} </w:t>
+        <w:t>}</w:t>
       </w:r>
     </w:p>
     <w:p>
@@ -19235,7 +19551,27 @@
           <w:szCs w:val="20"/>
           <w:lang w:eastAsia="en-IN"/>
         </w:rPr>
-        <w:t>class</w:t>
+        <w:t>$</w:t>
+      </w:r>
+      <w:proofErr w:type="spellStart"/>
+      <w:r>
+        <w:rPr>
+          <w:rFonts w:ascii="Courier New" w:eastAsia="Times New Roman" w:hAnsi="Courier New" w:cs="Courier New"/>
+          <w:sz w:val="20"/>
+          <w:szCs w:val="20"/>
+          <w:lang w:eastAsia="en-IN"/>
+        </w:rPr>
+        <w:t>obj</w:t>
+      </w:r>
+      <w:proofErr w:type="spellEnd"/>
+      <w:r>
+        <w:rPr>
+          <w:rFonts w:ascii="Courier New" w:eastAsia="Times New Roman" w:hAnsi="Courier New" w:cs="Courier New"/>
+          <w:sz w:val="20"/>
+          <w:szCs w:val="20"/>
+          <w:lang w:eastAsia="en-IN"/>
+        </w:rPr>
+        <w:t>= new</w:t>
       </w:r>
       <w:r>
         <w:rPr>
@@ -19253,7 +19589,7 @@
           <w:szCs w:val="20"/>
           <w:lang w:eastAsia="en-IN"/>
         </w:rPr>
-        <w:t>derived # Outside Class</w:t>
+        <w:t xml:space="preserve">child; </w:t>
       </w:r>
     </w:p>
     <w:p>
@@ -19268,12 +19604,32 @@
       </w:pPr>
       <w:r>
         <w:rPr>
+          <w:rFonts w:ascii="Times New Roman" w:eastAsia="Times New Roman" w:hAnsi="Times New Roman" w:cs="Times New Roman"/>
+          <w:sz w:val="24"/>
+          <w:szCs w:val="24"/>
+          <w:lang w:eastAsia="en-IN"/>
+        </w:rPr>
+        <w:t> </w:t>
+      </w:r>
+    </w:p>
+    <w:p>
+      <w:pPr>
+        <w:spacing w:after="0" w:line="240" w:lineRule="auto"/>
+        <w:rPr>
+          <w:rFonts w:ascii="Times New Roman" w:eastAsia="Times New Roman" w:hAnsi="Times New Roman" w:cs="Times New Roman"/>
+          <w:sz w:val="24"/>
+          <w:szCs w:val="24"/>
+          <w:lang w:eastAsia="en-IN"/>
+        </w:rPr>
+      </w:pPr>
+      <w:r>
+        <w:rPr>
           <w:rFonts w:ascii="Courier New" w:eastAsia="Times New Roman" w:hAnsi="Courier New" w:cs="Courier New"/>
           <w:sz w:val="20"/>
           <w:szCs w:val="20"/>
           <w:lang w:eastAsia="en-IN"/>
         </w:rPr>
-        <w:t xml:space="preserve">{ </w:t>
+        <w:t>// It will return the division result</w:t>
       </w:r>
     </w:p>
     <w:p>
@@ -19293,19 +19649,79 @@
           <w:szCs w:val="20"/>
           <w:lang w:eastAsia="en-IN"/>
         </w:rPr>
-        <w:t>function</w:t>
-      </w:r>
-      <w:r>
+        <w:t>$</w:t>
+      </w:r>
+      <w:proofErr w:type="spellStart"/>
+      <w:r>
+        <w:rPr>
+          <w:rFonts w:ascii="Courier New" w:eastAsia="Times New Roman" w:hAnsi="Courier New" w:cs="Courier New"/>
+          <w:sz w:val="20"/>
+          <w:szCs w:val="20"/>
+          <w:lang w:eastAsia="en-IN"/>
+        </w:rPr>
+        <w:t>obj</w:t>
+      </w:r>
+      <w:proofErr w:type="spellEnd"/>
+      <w:r>
+        <w:rPr>
+          <w:rFonts w:ascii="Courier New" w:eastAsia="Times New Roman" w:hAnsi="Courier New" w:cs="Courier New"/>
+          <w:sz w:val="20"/>
+          <w:szCs w:val="20"/>
+          <w:lang w:eastAsia="en-IN"/>
+        </w:rPr>
+        <w:t>-&gt;</w:t>
+      </w:r>
+      <w:proofErr w:type="gramStart"/>
+      <w:r>
+        <w:rPr>
+          <w:rFonts w:ascii="Courier New" w:eastAsia="Times New Roman" w:hAnsi="Courier New" w:cs="Courier New"/>
+          <w:sz w:val="20"/>
+          <w:szCs w:val="20"/>
+          <w:lang w:eastAsia="en-IN"/>
+        </w:rPr>
+        <w:t>div(</w:t>
+      </w:r>
+      <w:proofErr w:type="gramEnd"/>
+      <w:r>
+        <w:rPr>
+          <w:rFonts w:ascii="Courier New" w:eastAsia="Times New Roman" w:hAnsi="Courier New" w:cs="Courier New"/>
+          <w:sz w:val="20"/>
+          <w:szCs w:val="20"/>
+          <w:lang w:eastAsia="en-IN"/>
+        </w:rPr>
+        <w:t>);</w:t>
+      </w:r>
+    </w:p>
+    <w:p>
+      <w:pPr>
+        <w:spacing w:after="0" w:line="240" w:lineRule="auto"/>
         <w:rPr>
           <w:rFonts w:ascii="Times New Roman" w:eastAsia="Times New Roman" w:hAnsi="Times New Roman" w:cs="Times New Roman"/>
           <w:sz w:val="24"/>
           <w:szCs w:val="24"/>
           <w:lang w:eastAsia="en-IN"/>
         </w:rPr>
-        <w:t xml:space="preserve"> </w:t>
-      </w:r>
-      <w:proofErr w:type="spellStart"/>
-      <w:proofErr w:type="gramStart"/>
+      </w:pPr>
+      <w:r>
+        <w:rPr>
+          <w:rFonts w:ascii="Times New Roman" w:eastAsia="Times New Roman" w:hAnsi="Times New Roman" w:cs="Times New Roman"/>
+          <w:sz w:val="24"/>
+          <w:szCs w:val="24"/>
+          <w:lang w:eastAsia="en-IN"/>
+        </w:rPr>
+        <w:t> </w:t>
+      </w:r>
+    </w:p>
+    <w:p>
+      <w:pPr>
+        <w:spacing w:after="0" w:line="240" w:lineRule="auto"/>
+        <w:rPr>
+          <w:rFonts w:ascii="Times New Roman" w:eastAsia="Times New Roman" w:hAnsi="Times New Roman" w:cs="Times New Roman"/>
+          <w:sz w:val="24"/>
+          <w:szCs w:val="24"/>
+          <w:lang w:eastAsia="en-IN"/>
+        </w:rPr>
+      </w:pPr>
       <w:r>
         <w:rPr>
           <w:rFonts w:ascii="Courier New" w:eastAsia="Times New Roman" w:hAnsi="Courier New" w:cs="Courier New"/>
@@ -19313,9 +19729,19 @@
           <w:szCs w:val="20"/>
           <w:lang w:eastAsia="en-IN"/>
         </w:rPr>
-        <w:t>mul</w:t>
-      </w:r>
-      <w:proofErr w:type="spellEnd"/>
+        <w:t>// Since it's a derived class of the main class,</w:t>
+      </w:r>
+    </w:p>
+    <w:p>
+      <w:pPr>
+        <w:spacing w:after="0" w:line="240" w:lineRule="auto"/>
+        <w:rPr>
+          <w:rFonts w:ascii="Times New Roman" w:eastAsia="Times New Roman" w:hAnsi="Times New Roman" w:cs="Times New Roman"/>
+          <w:sz w:val="24"/>
+          <w:szCs w:val="24"/>
+          <w:lang w:eastAsia="en-IN"/>
+        </w:rPr>
+      </w:pPr>
       <w:r>
         <w:rPr>
           <w:rFonts w:ascii="Courier New" w:eastAsia="Times New Roman" w:hAnsi="Courier New" w:cs="Courier New"/>
@@ -19323,9 +19749,9 @@
           <w:szCs w:val="20"/>
           <w:lang w:eastAsia="en-IN"/>
         </w:rPr>
-        <w:t>(</w:t>
-      </w:r>
-      <w:proofErr w:type="gramEnd"/>
+        <w:t>$</w:t>
+      </w:r>
+      <w:proofErr w:type="spellStart"/>
       <w:r>
         <w:rPr>
           <w:rFonts w:ascii="Courier New" w:eastAsia="Times New Roman" w:hAnsi="Courier New" w:cs="Courier New"/>
@@ -19333,7 +19759,37 @@
           <w:szCs w:val="20"/>
           <w:lang w:eastAsia="en-IN"/>
         </w:rPr>
-        <w:t>)</w:t>
+        <w:t>obj</w:t>
+      </w:r>
+      <w:proofErr w:type="spellEnd"/>
+      <w:r>
+        <w:rPr>
+          <w:rFonts w:ascii="Courier New" w:eastAsia="Times New Roman" w:hAnsi="Courier New" w:cs="Courier New"/>
+          <w:sz w:val="20"/>
+          <w:szCs w:val="20"/>
+          <w:lang w:eastAsia="en-IN"/>
+        </w:rPr>
+        <w:t>-&gt;</w:t>
+      </w:r>
+      <w:proofErr w:type="gramStart"/>
+      <w:r>
+        <w:rPr>
+          <w:rFonts w:ascii="Courier New" w:eastAsia="Times New Roman" w:hAnsi="Courier New" w:cs="Courier New"/>
+          <w:sz w:val="20"/>
+          <w:szCs w:val="20"/>
+          <w:lang w:eastAsia="en-IN"/>
+        </w:rPr>
+        <w:t>sub(</w:t>
+      </w:r>
+      <w:proofErr w:type="gramEnd"/>
+      <w:r>
+        <w:rPr>
+          <w:rFonts w:ascii="Courier New" w:eastAsia="Times New Roman" w:hAnsi="Courier New" w:cs="Courier New"/>
+          <w:sz w:val="20"/>
+          <w:szCs w:val="20"/>
+          <w:lang w:eastAsia="en-IN"/>
+        </w:rPr>
+        <w:t>);</w:t>
       </w:r>
     </w:p>
     <w:p>
@@ -19348,12 +19804,32 @@
       </w:pPr>
       <w:r>
         <w:rPr>
+          <w:rFonts w:ascii="Times New Roman" w:eastAsia="Times New Roman" w:hAnsi="Times New Roman" w:cs="Times New Roman"/>
+          <w:sz w:val="24"/>
+          <w:szCs w:val="24"/>
+          <w:lang w:eastAsia="en-IN"/>
+        </w:rPr>
+        <w:t> </w:t>
+      </w:r>
+    </w:p>
+    <w:p>
+      <w:pPr>
+        <w:spacing w:after="0" w:line="240" w:lineRule="auto"/>
+        <w:rPr>
+          <w:rFonts w:ascii="Times New Roman" w:eastAsia="Times New Roman" w:hAnsi="Times New Roman" w:cs="Times New Roman"/>
+          <w:sz w:val="24"/>
+          <w:szCs w:val="24"/>
+          <w:lang w:eastAsia="en-IN"/>
+        </w:rPr>
+      </w:pPr>
+      <w:r>
+        <w:rPr>
           <w:rFonts w:ascii="Courier New" w:eastAsia="Times New Roman" w:hAnsi="Courier New" w:cs="Courier New"/>
           <w:sz w:val="20"/>
           <w:szCs w:val="20"/>
           <w:lang w:eastAsia="en-IN"/>
         </w:rPr>
-        <w:t>{</w:t>
+        <w:t>// Since it's an outside class, therefore it</w:t>
       </w:r>
     </w:p>
     <w:p>
@@ -19373,17 +19849,30 @@
           <w:szCs w:val="20"/>
           <w:lang w:eastAsia="en-IN"/>
         </w:rPr>
-        <w:t>echo</w:t>
-      </w:r>
-      <w:r>
+        <w:t xml:space="preserve">// will produce a fatal </w:t>
+      </w:r>
+      <w:proofErr w:type="gramStart"/>
+      <w:r>
+        <w:rPr>
+          <w:rFonts w:ascii="Courier New" w:eastAsia="Times New Roman" w:hAnsi="Courier New" w:cs="Courier New"/>
+          <w:sz w:val="20"/>
+          <w:szCs w:val="20"/>
+          <w:lang w:eastAsia="en-IN"/>
+        </w:rPr>
+        <w:t>error .</w:t>
+      </w:r>
+      <w:proofErr w:type="gramEnd"/>
+    </w:p>
+    <w:p>
+      <w:pPr>
+        <w:spacing w:after="0" w:line="240" w:lineRule="auto"/>
         <w:rPr>
           <w:rFonts w:ascii="Times New Roman" w:eastAsia="Times New Roman" w:hAnsi="Times New Roman" w:cs="Times New Roman"/>
           <w:sz w:val="24"/>
           <w:szCs w:val="24"/>
           <w:lang w:eastAsia="en-IN"/>
         </w:rPr>
-        <w:t xml:space="preserve"> </w:t>
-      </w:r>
+      </w:pPr>
       <w:r>
         <w:rPr>
           <w:rFonts w:ascii="Courier New" w:eastAsia="Times New Roman" w:hAnsi="Courier New" w:cs="Courier New"/>
@@ -19391,17 +19880,90 @@
           <w:szCs w:val="20"/>
           <w:lang w:eastAsia="en-IN"/>
         </w:rPr>
-        <w:t>$m</w:t>
-      </w:r>
-      <w:r>
+        <w:t>$</w:t>
+      </w:r>
+      <w:proofErr w:type="spellStart"/>
+      <w:r>
+        <w:rPr>
+          <w:rFonts w:ascii="Courier New" w:eastAsia="Times New Roman" w:hAnsi="Courier New" w:cs="Courier New"/>
+          <w:sz w:val="20"/>
+          <w:szCs w:val="20"/>
+          <w:lang w:eastAsia="en-IN"/>
+        </w:rPr>
+        <w:t>obj</w:t>
+      </w:r>
+      <w:proofErr w:type="spellEnd"/>
+      <w:r>
+        <w:rPr>
+          <w:rFonts w:ascii="Courier New" w:eastAsia="Times New Roman" w:hAnsi="Courier New" w:cs="Courier New"/>
+          <w:sz w:val="20"/>
+          <w:szCs w:val="20"/>
+          <w:lang w:eastAsia="en-IN"/>
+        </w:rPr>
+        <w:t>-&gt;</w:t>
+      </w:r>
+      <w:proofErr w:type="spellStart"/>
+      <w:proofErr w:type="gramStart"/>
+      <w:r>
+        <w:rPr>
+          <w:rFonts w:ascii="Courier New" w:eastAsia="Times New Roman" w:hAnsi="Courier New" w:cs="Courier New"/>
+          <w:sz w:val="20"/>
+          <w:szCs w:val="20"/>
+          <w:lang w:eastAsia="en-IN"/>
+        </w:rPr>
+        <w:t>mul</w:t>
+      </w:r>
+      <w:proofErr w:type="spellEnd"/>
+      <w:r>
+        <w:rPr>
+          <w:rFonts w:ascii="Courier New" w:eastAsia="Times New Roman" w:hAnsi="Courier New" w:cs="Courier New"/>
+          <w:sz w:val="20"/>
+          <w:szCs w:val="20"/>
+          <w:lang w:eastAsia="en-IN"/>
+        </w:rPr>
+        <w:t>(</w:t>
+      </w:r>
+      <w:proofErr w:type="gramEnd"/>
+      <w:r>
+        <w:rPr>
+          <w:rFonts w:ascii="Courier New" w:eastAsia="Times New Roman" w:hAnsi="Courier New" w:cs="Courier New"/>
+          <w:sz w:val="20"/>
+          <w:szCs w:val="20"/>
+          <w:lang w:eastAsia="en-IN"/>
+        </w:rPr>
+        <w:t>);</w:t>
+      </w:r>
+    </w:p>
+    <w:p>
+      <w:pPr>
+        <w:spacing w:after="0" w:line="240" w:lineRule="auto"/>
         <w:rPr>
           <w:rFonts w:ascii="Times New Roman" w:eastAsia="Times New Roman" w:hAnsi="Times New Roman" w:cs="Times New Roman"/>
           <w:sz w:val="24"/>
           <w:szCs w:val="24"/>
           <w:lang w:eastAsia="en-IN"/>
         </w:rPr>
-        <w:t xml:space="preserve"> </w:t>
-      </w:r>
+      </w:pPr>
+      <w:r>
+        <w:rPr>
+          <w:rFonts w:ascii="Times New Roman" w:eastAsia="Times New Roman" w:hAnsi="Times New Roman" w:cs="Times New Roman"/>
+          <w:sz w:val="24"/>
+          <w:szCs w:val="24"/>
+          <w:lang w:eastAsia="en-IN"/>
+        </w:rPr>
+        <w:t> </w:t>
+      </w:r>
+    </w:p>
+    <w:p>
+      <w:pPr>
+        <w:spacing w:after="0" w:line="240" w:lineRule="auto"/>
+        <w:rPr>
+          <w:rFonts w:ascii="Times New Roman" w:eastAsia="Times New Roman" w:hAnsi="Times New Roman" w:cs="Times New Roman"/>
+          <w:sz w:val="24"/>
+          <w:szCs w:val="24"/>
+          <w:lang w:eastAsia="en-IN"/>
+        </w:rPr>
+      </w:pPr>
       <w:r>
         <w:rPr>
           <w:rFonts w:ascii="Courier New" w:eastAsia="Times New Roman" w:hAnsi="Courier New" w:cs="Courier New"/>
@@ -19409,1401 +19971,13 @@
           <w:szCs w:val="20"/>
           <w:lang w:eastAsia="en-IN"/>
         </w:rPr>
-        <w:t>= $this-&gt;x * $this-&gt;</w:t>
-      </w:r>
-      <w:proofErr w:type="gramStart"/>
-      <w:r>
-        <w:rPr>
-          <w:rFonts w:ascii="Courier New" w:eastAsia="Times New Roman" w:hAnsi="Courier New" w:cs="Courier New"/>
-          <w:sz w:val="20"/>
-          <w:szCs w:val="20"/>
-          <w:lang w:eastAsia="en-IN"/>
-        </w:rPr>
-        <w:t>y ;</w:t>
-      </w:r>
-      <w:proofErr w:type="gramEnd"/>
+        <w:t xml:space="preserve">?&gt; </w:t>
+      </w:r>
     </w:p>
     <w:p>
       <w:pPr>
         <w:spacing w:after="0" w:line="240" w:lineRule="auto"/>
-        <w:rPr>
-          <w:rFonts w:ascii="Times New Roman" w:eastAsia="Times New Roman" w:hAnsi="Times New Roman" w:cs="Times New Roman"/>
-          <w:sz w:val="24"/>
-          <w:szCs w:val="24"/>
-          <w:lang w:eastAsia="en-IN"/>
-        </w:rPr>
-      </w:pPr>
-      <w:r>
-        <w:rPr>
-          <w:rFonts w:ascii="Courier New" w:eastAsia="Times New Roman" w:hAnsi="Courier New" w:cs="Courier New"/>
-          <w:sz w:val="20"/>
-          <w:szCs w:val="20"/>
-          <w:lang w:eastAsia="en-IN"/>
-        </w:rPr>
-        <w:t>}</w:t>
-      </w:r>
-    </w:p>
-    <w:p>
-      <w:pPr>
-        <w:spacing w:after="0" w:line="240" w:lineRule="auto"/>
-        <w:rPr>
-          <w:rFonts w:ascii="Times New Roman" w:eastAsia="Times New Roman" w:hAnsi="Times New Roman" w:cs="Times New Roman"/>
-          <w:sz w:val="24"/>
-          <w:szCs w:val="24"/>
-          <w:lang w:eastAsia="en-IN"/>
-        </w:rPr>
-      </w:pPr>
-      <w:r>
-        <w:rPr>
-          <w:rFonts w:ascii="Courier New" w:eastAsia="Times New Roman" w:hAnsi="Courier New" w:cs="Courier New"/>
-          <w:sz w:val="20"/>
-          <w:szCs w:val="20"/>
-          <w:lang w:eastAsia="en-IN"/>
-        </w:rPr>
-        <w:t>    </w:t>
-      </w:r>
-      <w:r>
-        <w:rPr>
-          <w:rFonts w:ascii="Times New Roman" w:eastAsia="Times New Roman" w:hAnsi="Times New Roman" w:cs="Times New Roman"/>
-          <w:sz w:val="24"/>
-          <w:szCs w:val="24"/>
-          <w:lang w:eastAsia="en-IN"/>
-        </w:rPr>
-        <w:t> </w:t>
-      </w:r>
-    </w:p>
-    <w:p>
-      <w:pPr>
-        <w:spacing w:after="0" w:line="240" w:lineRule="auto"/>
-        <w:rPr>
-          <w:rFonts w:ascii="Times New Roman" w:eastAsia="Times New Roman" w:hAnsi="Times New Roman" w:cs="Times New Roman"/>
-          <w:sz w:val="24"/>
-          <w:szCs w:val="24"/>
-          <w:lang w:eastAsia="en-IN"/>
-        </w:rPr>
-      </w:pPr>
-      <w:r>
-        <w:rPr>
-          <w:rFonts w:ascii="Courier New" w:eastAsia="Times New Roman" w:hAnsi="Courier New" w:cs="Courier New"/>
-          <w:sz w:val="20"/>
-          <w:szCs w:val="20"/>
-          <w:lang w:eastAsia="en-IN"/>
-        </w:rPr>
-        <w:t>}</w:t>
-      </w:r>
-    </w:p>
-    <w:p>
-      <w:pPr>
-        <w:spacing w:after="0" w:line="240" w:lineRule="auto"/>
-        <w:rPr>
-          <w:rFonts w:ascii="Times New Roman" w:eastAsia="Times New Roman" w:hAnsi="Times New Roman" w:cs="Times New Roman"/>
-          <w:sz w:val="24"/>
-          <w:szCs w:val="24"/>
-          <w:lang w:eastAsia="en-IN"/>
-        </w:rPr>
-      </w:pPr>
-      <w:r>
-        <w:rPr>
-          <w:rFonts w:ascii="Courier New" w:eastAsia="Times New Roman" w:hAnsi="Courier New" w:cs="Courier New"/>
-          <w:sz w:val="20"/>
-          <w:szCs w:val="20"/>
-          <w:lang w:eastAsia="en-IN"/>
-        </w:rPr>
-        <w:t>$</w:t>
-      </w:r>
-      <w:proofErr w:type="spellStart"/>
-      <w:r>
-        <w:rPr>
-          <w:rFonts w:ascii="Courier New" w:eastAsia="Times New Roman" w:hAnsi="Courier New" w:cs="Courier New"/>
-          <w:sz w:val="20"/>
-          <w:szCs w:val="20"/>
-          <w:lang w:eastAsia="en-IN"/>
-        </w:rPr>
-        <w:t>obj</w:t>
-      </w:r>
-      <w:proofErr w:type="spellEnd"/>
-      <w:r>
-        <w:rPr>
-          <w:rFonts w:ascii="Courier New" w:eastAsia="Times New Roman" w:hAnsi="Courier New" w:cs="Courier New"/>
-          <w:sz w:val="20"/>
-          <w:szCs w:val="20"/>
-          <w:lang w:eastAsia="en-IN"/>
-        </w:rPr>
-        <w:t>= new</w:t>
-      </w:r>
-      <w:r>
-        <w:rPr>
-          <w:rFonts w:ascii="Times New Roman" w:eastAsia="Times New Roman" w:hAnsi="Times New Roman" w:cs="Times New Roman"/>
-          <w:sz w:val="24"/>
-          <w:szCs w:val="24"/>
-          <w:lang w:eastAsia="en-IN"/>
-        </w:rPr>
-        <w:t xml:space="preserve"> </w:t>
-      </w:r>
-      <w:r>
-        <w:rPr>
-          <w:rFonts w:ascii="Courier New" w:eastAsia="Times New Roman" w:hAnsi="Courier New" w:cs="Courier New"/>
-          <w:sz w:val="20"/>
-          <w:szCs w:val="20"/>
-          <w:lang w:eastAsia="en-IN"/>
-        </w:rPr>
-        <w:t xml:space="preserve">child; </w:t>
-      </w:r>
-    </w:p>
-    <w:p>
-      <w:pPr>
-        <w:spacing w:after="0" w:line="240" w:lineRule="auto"/>
-        <w:rPr>
-          <w:rFonts w:ascii="Times New Roman" w:eastAsia="Times New Roman" w:hAnsi="Times New Roman" w:cs="Times New Roman"/>
-          <w:sz w:val="24"/>
-          <w:szCs w:val="24"/>
-          <w:lang w:eastAsia="en-IN"/>
-        </w:rPr>
-      </w:pPr>
-      <w:r>
-        <w:rPr>
-          <w:rFonts w:ascii="Times New Roman" w:eastAsia="Times New Roman" w:hAnsi="Times New Roman" w:cs="Times New Roman"/>
-          <w:sz w:val="24"/>
-          <w:szCs w:val="24"/>
-          <w:lang w:eastAsia="en-IN"/>
-        </w:rPr>
-        <w:t> </w:t>
-      </w:r>
-    </w:p>
-    <w:p>
-      <w:pPr>
-        <w:spacing w:after="0" w:line="240" w:lineRule="auto"/>
-        <w:rPr>
-          <w:rFonts w:ascii="Times New Roman" w:eastAsia="Times New Roman" w:hAnsi="Times New Roman" w:cs="Times New Roman"/>
-          <w:sz w:val="24"/>
-          <w:szCs w:val="24"/>
-          <w:lang w:eastAsia="en-IN"/>
-        </w:rPr>
-      </w:pPr>
-      <w:r>
-        <w:rPr>
-          <w:rFonts w:ascii="Courier New" w:eastAsia="Times New Roman" w:hAnsi="Courier New" w:cs="Courier New"/>
-          <w:sz w:val="20"/>
-          <w:szCs w:val="20"/>
-          <w:lang w:eastAsia="en-IN"/>
-        </w:rPr>
-        <w:t>// It will return the division result</w:t>
-      </w:r>
-    </w:p>
-    <w:p>
-      <w:pPr>
-        <w:spacing w:after="0" w:line="240" w:lineRule="auto"/>
-        <w:rPr>
-          <w:rFonts w:ascii="Times New Roman" w:eastAsia="Times New Roman" w:hAnsi="Times New Roman" w:cs="Times New Roman"/>
-          <w:sz w:val="24"/>
-          <w:szCs w:val="24"/>
-          <w:lang w:eastAsia="en-IN"/>
-        </w:rPr>
-      </w:pPr>
-      <w:r>
-        <w:rPr>
-          <w:rFonts w:ascii="Courier New" w:eastAsia="Times New Roman" w:hAnsi="Courier New" w:cs="Courier New"/>
-          <w:sz w:val="20"/>
-          <w:szCs w:val="20"/>
-          <w:lang w:eastAsia="en-IN"/>
-        </w:rPr>
-        <w:t>$</w:t>
-      </w:r>
-      <w:proofErr w:type="spellStart"/>
-      <w:r>
-        <w:rPr>
-          <w:rFonts w:ascii="Courier New" w:eastAsia="Times New Roman" w:hAnsi="Courier New" w:cs="Courier New"/>
-          <w:sz w:val="20"/>
-          <w:szCs w:val="20"/>
-          <w:lang w:eastAsia="en-IN"/>
-        </w:rPr>
-        <w:t>obj</w:t>
-      </w:r>
-      <w:proofErr w:type="spellEnd"/>
-      <w:r>
-        <w:rPr>
-          <w:rFonts w:ascii="Courier New" w:eastAsia="Times New Roman" w:hAnsi="Courier New" w:cs="Courier New"/>
-          <w:sz w:val="20"/>
-          <w:szCs w:val="20"/>
-          <w:lang w:eastAsia="en-IN"/>
-        </w:rPr>
-        <w:t>-&gt;</w:t>
-      </w:r>
-      <w:proofErr w:type="gramStart"/>
-      <w:r>
-        <w:rPr>
-          <w:rFonts w:ascii="Courier New" w:eastAsia="Times New Roman" w:hAnsi="Courier New" w:cs="Courier New"/>
-          <w:sz w:val="20"/>
-          <w:szCs w:val="20"/>
-          <w:lang w:eastAsia="en-IN"/>
-        </w:rPr>
-        <w:t>div(</w:t>
-      </w:r>
-      <w:proofErr w:type="gramEnd"/>
-      <w:r>
-        <w:rPr>
-          <w:rFonts w:ascii="Courier New" w:eastAsia="Times New Roman" w:hAnsi="Courier New" w:cs="Courier New"/>
-          <w:sz w:val="20"/>
-          <w:szCs w:val="20"/>
-          <w:lang w:eastAsia="en-IN"/>
-        </w:rPr>
-        <w:t>);</w:t>
-      </w:r>
-    </w:p>
-    <w:p>
-      <w:pPr>
-        <w:spacing w:after="0" w:line="240" w:lineRule="auto"/>
-        <w:rPr>
-          <w:rFonts w:ascii="Times New Roman" w:eastAsia="Times New Roman" w:hAnsi="Times New Roman" w:cs="Times New Roman"/>
-          <w:sz w:val="24"/>
-          <w:szCs w:val="24"/>
-          <w:lang w:eastAsia="en-IN"/>
-        </w:rPr>
-      </w:pPr>
-      <w:r>
-        <w:rPr>
-          <w:rFonts w:ascii="Times New Roman" w:eastAsia="Times New Roman" w:hAnsi="Times New Roman" w:cs="Times New Roman"/>
-          <w:sz w:val="24"/>
-          <w:szCs w:val="24"/>
-          <w:lang w:eastAsia="en-IN"/>
-        </w:rPr>
-        <w:t> </w:t>
-      </w:r>
-    </w:p>
-    <w:p>
-      <w:pPr>
-        <w:spacing w:after="0" w:line="240" w:lineRule="auto"/>
-        <w:rPr>
-          <w:rFonts w:ascii="Times New Roman" w:eastAsia="Times New Roman" w:hAnsi="Times New Roman" w:cs="Times New Roman"/>
-          <w:sz w:val="24"/>
-          <w:szCs w:val="24"/>
-          <w:lang w:eastAsia="en-IN"/>
-        </w:rPr>
-      </w:pPr>
-      <w:r>
-        <w:rPr>
-          <w:rFonts w:ascii="Courier New" w:eastAsia="Times New Roman" w:hAnsi="Courier New" w:cs="Courier New"/>
-          <w:sz w:val="20"/>
-          <w:szCs w:val="20"/>
-          <w:lang w:eastAsia="en-IN"/>
-        </w:rPr>
-        <w:t>// Since it's a derived class of the main class,</w:t>
-      </w:r>
-    </w:p>
-    <w:p>
-      <w:pPr>
-        <w:spacing w:after="0" w:line="240" w:lineRule="auto"/>
-        <w:rPr>
-          <w:rFonts w:ascii="Times New Roman" w:eastAsia="Times New Roman" w:hAnsi="Times New Roman" w:cs="Times New Roman"/>
-          <w:sz w:val="24"/>
-          <w:szCs w:val="24"/>
-          <w:lang w:eastAsia="en-IN"/>
-        </w:rPr>
-      </w:pPr>
-      <w:r>
-        <w:rPr>
-          <w:rFonts w:ascii="Courier New" w:eastAsia="Times New Roman" w:hAnsi="Courier New" w:cs="Courier New"/>
-          <w:sz w:val="20"/>
-          <w:szCs w:val="20"/>
-          <w:lang w:eastAsia="en-IN"/>
-        </w:rPr>
-        <w:t>$</w:t>
-      </w:r>
-      <w:proofErr w:type="spellStart"/>
-      <w:r>
-        <w:rPr>
-          <w:rFonts w:ascii="Courier New" w:eastAsia="Times New Roman" w:hAnsi="Courier New" w:cs="Courier New"/>
-          <w:sz w:val="20"/>
-          <w:szCs w:val="20"/>
-          <w:lang w:eastAsia="en-IN"/>
-        </w:rPr>
-        <w:t>obj</w:t>
-      </w:r>
-      <w:proofErr w:type="spellEnd"/>
-      <w:r>
-        <w:rPr>
-          <w:rFonts w:ascii="Courier New" w:eastAsia="Times New Roman" w:hAnsi="Courier New" w:cs="Courier New"/>
-          <w:sz w:val="20"/>
-          <w:szCs w:val="20"/>
-          <w:lang w:eastAsia="en-IN"/>
-        </w:rPr>
-        <w:t>-&gt;</w:t>
-      </w:r>
-      <w:proofErr w:type="gramStart"/>
-      <w:r>
-        <w:rPr>
-          <w:rFonts w:ascii="Courier New" w:eastAsia="Times New Roman" w:hAnsi="Courier New" w:cs="Courier New"/>
-          <w:sz w:val="20"/>
-          <w:szCs w:val="20"/>
-          <w:lang w:eastAsia="en-IN"/>
-        </w:rPr>
-        <w:t>sub(</w:t>
-      </w:r>
-      <w:proofErr w:type="gramEnd"/>
-      <w:r>
-        <w:rPr>
-          <w:rFonts w:ascii="Courier New" w:eastAsia="Times New Roman" w:hAnsi="Courier New" w:cs="Courier New"/>
-          <w:sz w:val="20"/>
-          <w:szCs w:val="20"/>
-          <w:lang w:eastAsia="en-IN"/>
-        </w:rPr>
-        <w:t>);</w:t>
-      </w:r>
-    </w:p>
-    <w:p>
-      <w:pPr>
-        <w:spacing w:after="0" w:line="240" w:lineRule="auto"/>
-        <w:rPr>
-          <w:rFonts w:ascii="Times New Roman" w:eastAsia="Times New Roman" w:hAnsi="Times New Roman" w:cs="Times New Roman"/>
-          <w:sz w:val="24"/>
-          <w:szCs w:val="24"/>
-          <w:lang w:eastAsia="en-IN"/>
-        </w:rPr>
-      </w:pPr>
-      <w:r>
-        <w:rPr>
-          <w:rFonts w:ascii="Times New Roman" w:eastAsia="Times New Roman" w:hAnsi="Times New Roman" w:cs="Times New Roman"/>
-          <w:sz w:val="24"/>
-          <w:szCs w:val="24"/>
-          <w:lang w:eastAsia="en-IN"/>
-        </w:rPr>
-        <w:t> </w:t>
-      </w:r>
-    </w:p>
-    <w:p>
-      <w:pPr>
-        <w:spacing w:after="0" w:line="240" w:lineRule="auto"/>
-        <w:rPr>
-          <w:rFonts w:ascii="Times New Roman" w:eastAsia="Times New Roman" w:hAnsi="Times New Roman" w:cs="Times New Roman"/>
-          <w:sz w:val="24"/>
-          <w:szCs w:val="24"/>
-          <w:lang w:eastAsia="en-IN"/>
-        </w:rPr>
-      </w:pPr>
-      <w:r>
-        <w:rPr>
-          <w:rFonts w:ascii="Courier New" w:eastAsia="Times New Roman" w:hAnsi="Courier New" w:cs="Courier New"/>
-          <w:sz w:val="20"/>
-          <w:szCs w:val="20"/>
-          <w:lang w:eastAsia="en-IN"/>
-        </w:rPr>
-        <w:t>// Since it's an outside class, therefore it</w:t>
-      </w:r>
-    </w:p>
-    <w:p>
-      <w:pPr>
-        <w:spacing w:after="0" w:line="240" w:lineRule="auto"/>
-        <w:rPr>
-          <w:rFonts w:ascii="Times New Roman" w:eastAsia="Times New Roman" w:hAnsi="Times New Roman" w:cs="Times New Roman"/>
-          <w:sz w:val="24"/>
-          <w:szCs w:val="24"/>
-          <w:lang w:eastAsia="en-IN"/>
-        </w:rPr>
-      </w:pPr>
-      <w:r>
-        <w:rPr>
-          <w:rFonts w:ascii="Courier New" w:eastAsia="Times New Roman" w:hAnsi="Courier New" w:cs="Courier New"/>
-          <w:sz w:val="20"/>
-          <w:szCs w:val="20"/>
-          <w:lang w:eastAsia="en-IN"/>
-        </w:rPr>
-        <w:t xml:space="preserve">// will produce a fatal </w:t>
-      </w:r>
-      <w:proofErr w:type="gramStart"/>
-      <w:r>
-        <w:rPr>
-          <w:rFonts w:ascii="Courier New" w:eastAsia="Times New Roman" w:hAnsi="Courier New" w:cs="Courier New"/>
-          <w:sz w:val="20"/>
-          <w:szCs w:val="20"/>
-          <w:lang w:eastAsia="en-IN"/>
-        </w:rPr>
-        <w:t>error .</w:t>
-      </w:r>
-      <w:proofErr w:type="gramEnd"/>
-    </w:p>
-    <w:p>
-      <w:pPr>
-        <w:spacing w:after="0" w:line="240" w:lineRule="auto"/>
-        <w:rPr>
-          <w:rFonts w:ascii="Times New Roman" w:eastAsia="Times New Roman" w:hAnsi="Times New Roman" w:cs="Times New Roman"/>
-          <w:sz w:val="24"/>
-          <w:szCs w:val="24"/>
-          <w:lang w:eastAsia="en-IN"/>
-        </w:rPr>
-      </w:pPr>
-      <w:r>
-        <w:rPr>
-          <w:rFonts w:ascii="Courier New" w:eastAsia="Times New Roman" w:hAnsi="Courier New" w:cs="Courier New"/>
-          <w:sz w:val="20"/>
-          <w:szCs w:val="20"/>
-          <w:lang w:eastAsia="en-IN"/>
-        </w:rPr>
-        <w:lastRenderedPageBreak/>
-        <w:t>$</w:t>
-      </w:r>
-      <w:proofErr w:type="spellStart"/>
-      <w:r>
-        <w:rPr>
-          <w:rFonts w:ascii="Courier New" w:eastAsia="Times New Roman" w:hAnsi="Courier New" w:cs="Courier New"/>
-          <w:sz w:val="20"/>
-          <w:szCs w:val="20"/>
-          <w:lang w:eastAsia="en-IN"/>
-        </w:rPr>
-        <w:t>obj</w:t>
-      </w:r>
-      <w:proofErr w:type="spellEnd"/>
-      <w:r>
-        <w:rPr>
-          <w:rFonts w:ascii="Courier New" w:eastAsia="Times New Roman" w:hAnsi="Courier New" w:cs="Courier New"/>
-          <w:sz w:val="20"/>
-          <w:szCs w:val="20"/>
-          <w:lang w:eastAsia="en-IN"/>
-        </w:rPr>
-        <w:t>-&gt;</w:t>
-      </w:r>
-      <w:proofErr w:type="spellStart"/>
-      <w:proofErr w:type="gramStart"/>
-      <w:r>
-        <w:rPr>
-          <w:rFonts w:ascii="Courier New" w:eastAsia="Times New Roman" w:hAnsi="Courier New" w:cs="Courier New"/>
-          <w:sz w:val="20"/>
-          <w:szCs w:val="20"/>
-          <w:lang w:eastAsia="en-IN"/>
-        </w:rPr>
-        <w:t>mul</w:t>
-      </w:r>
-      <w:proofErr w:type="spellEnd"/>
-      <w:r>
-        <w:rPr>
-          <w:rFonts w:ascii="Courier New" w:eastAsia="Times New Roman" w:hAnsi="Courier New" w:cs="Courier New"/>
-          <w:sz w:val="20"/>
-          <w:szCs w:val="20"/>
-          <w:lang w:eastAsia="en-IN"/>
-        </w:rPr>
-        <w:t>(</w:t>
-      </w:r>
-      <w:proofErr w:type="gramEnd"/>
-      <w:r>
-        <w:rPr>
-          <w:rFonts w:ascii="Courier New" w:eastAsia="Times New Roman" w:hAnsi="Courier New" w:cs="Courier New"/>
-          <w:sz w:val="20"/>
-          <w:szCs w:val="20"/>
-          <w:lang w:eastAsia="en-IN"/>
-        </w:rPr>
-        <w:t>);</w:t>
-      </w:r>
-    </w:p>
-    <w:p>
-      <w:pPr>
-        <w:spacing w:after="0" w:line="240" w:lineRule="auto"/>
-        <w:rPr>
-          <w:rFonts w:ascii="Times New Roman" w:eastAsia="Times New Roman" w:hAnsi="Times New Roman" w:cs="Times New Roman"/>
-          <w:sz w:val="24"/>
-          <w:szCs w:val="24"/>
-          <w:lang w:eastAsia="en-IN"/>
-        </w:rPr>
-      </w:pPr>
-      <w:r>
-        <w:rPr>
-          <w:rFonts w:ascii="Times New Roman" w:eastAsia="Times New Roman" w:hAnsi="Times New Roman" w:cs="Times New Roman"/>
-          <w:sz w:val="24"/>
-          <w:szCs w:val="24"/>
-          <w:lang w:eastAsia="en-IN"/>
-        </w:rPr>
-        <w:t> </w:t>
-      </w:r>
-    </w:p>
-    <w:p>
-      <w:pPr>
-        <w:spacing w:after="0" w:line="240" w:lineRule="auto"/>
-        <w:rPr>
-          <w:rFonts w:ascii="Times New Roman" w:eastAsia="Times New Roman" w:hAnsi="Times New Roman" w:cs="Times New Roman"/>
-          <w:sz w:val="24"/>
-          <w:szCs w:val="24"/>
-          <w:lang w:eastAsia="en-IN"/>
-        </w:rPr>
-      </w:pPr>
-      <w:r>
-        <w:rPr>
-          <w:rFonts w:ascii="Courier New" w:eastAsia="Times New Roman" w:hAnsi="Courier New" w:cs="Courier New"/>
-          <w:sz w:val="20"/>
-          <w:szCs w:val="20"/>
-          <w:lang w:eastAsia="en-IN"/>
-        </w:rPr>
-        <w:t xml:space="preserve">?&gt; </w:t>
-      </w:r>
-    </w:p>
-    <w:p>
-      <w:pPr>
-        <w:spacing w:after="0" w:line="240" w:lineRule="auto"/>
-      </w:pPr>
-    </w:p>
-    <w:p>
-      <w:pPr>
-        <w:spacing w:after="0" w:line="240" w:lineRule="auto"/>
-      </w:pPr>
-    </w:p>
-    <w:p>
-      <w:pPr>
-        <w:pBdr>
-          <w:bottom w:val="single" w:sz="6" w:space="1" w:color="auto"/>
-        </w:pBdr>
-        <w:spacing w:after="0" w:line="240" w:lineRule="auto"/>
-        <w:rPr>
-          <w:rFonts w:cstheme="minorHAnsi"/>
-        </w:rPr>
-      </w:pPr>
-      <w:r>
-        <w:rPr>
-          <w:rFonts w:cstheme="minorHAnsi"/>
-        </w:rPr>
-        <w:t>PDO</w:t>
-      </w:r>
-      <w:r>
-        <w:rPr>
-          <w:rFonts w:cstheme="minorHAnsi"/>
-        </w:rPr>
-        <w:t xml:space="preserve"> (</w:t>
-      </w:r>
-      <w:r>
-        <w:rPr>
-          <w:rFonts w:cstheme="minorHAnsi"/>
-        </w:rPr>
-        <w:t>https://www.phptutorial.net/php-pdo/</w:t>
-      </w:r>
-      <w:r>
-        <w:rPr>
-          <w:rFonts w:cstheme="minorHAnsi"/>
-        </w:rPr>
-        <w:t>)</w:t>
-      </w:r>
-    </w:p>
-    <w:p>
-      <w:pPr>
-        <w:spacing w:after="0" w:line="240" w:lineRule="auto"/>
-        <w:rPr>
-          <w:rFonts w:cstheme="minorHAnsi"/>
-        </w:rPr>
-      </w:pPr>
-      <w:r>
-        <w:rPr>
-          <w:rStyle w:val="Strong"/>
-          <w:rFonts w:cstheme="minorHAnsi"/>
-        </w:rPr>
-        <w:t>PHP Data Object</w:t>
-      </w:r>
-      <w:r>
-        <w:rPr>
-          <w:rFonts w:cstheme="minorHAnsi"/>
-        </w:rPr>
-        <w:t xml:space="preserve">, a PHP extension, </w:t>
-      </w:r>
-      <w:r>
-        <w:rPr>
-          <w:rFonts w:eastAsia="Times New Roman" w:cstheme="minorHAnsi"/>
-          <w:lang w:eastAsia="en-IN"/>
-        </w:rPr>
-        <w:t>is a database access layer that provides a uniform interface for working with multiple databases.</w:t>
-      </w:r>
-    </w:p>
-    <w:p>
-      <w:pPr>
-        <w:spacing w:after="0" w:line="240" w:lineRule="auto"/>
-        <w:rPr>
-          <w:rFonts w:eastAsia="Times New Roman" w:cstheme="minorHAnsi"/>
-          <w:lang w:eastAsia="en-IN"/>
-        </w:rPr>
-      </w:pPr>
-      <w:r>
-        <w:rPr>
-          <w:rFonts w:eastAsia="Times New Roman" w:cstheme="minorHAnsi"/>
-          <w:lang w:eastAsia="en-IN"/>
-        </w:rPr>
-        <w:t>PDO simplifies the common database operations including:</w:t>
-      </w:r>
-    </w:p>
-    <w:p>
-      <w:pPr>
-        <w:numPr>
-          <w:ilvl w:val="0"/>
-          <w:numId w:val="1"/>
-        </w:numPr>
-        <w:spacing w:after="0" w:line="240" w:lineRule="auto"/>
-        <w:rPr>
-          <w:rFonts w:eastAsia="Times New Roman" w:cstheme="minorHAnsi"/>
-          <w:lang w:eastAsia="en-IN"/>
-        </w:rPr>
-      </w:pPr>
-      <w:r>
-        <w:rPr>
-          <w:rFonts w:eastAsia="Times New Roman" w:cstheme="minorHAnsi"/>
-          <w:lang w:eastAsia="en-IN"/>
-        </w:rPr>
-        <w:t>Creating database connections</w:t>
-      </w:r>
-    </w:p>
-    <w:p>
-      <w:pPr>
-        <w:numPr>
-          <w:ilvl w:val="0"/>
-          <w:numId w:val="1"/>
-        </w:numPr>
-        <w:spacing w:after="0" w:line="240" w:lineRule="auto"/>
-        <w:rPr>
-          <w:rFonts w:eastAsia="Times New Roman" w:cstheme="minorHAnsi"/>
-          <w:lang w:eastAsia="en-IN"/>
-        </w:rPr>
-      </w:pPr>
-      <w:r>
-        <w:rPr>
-          <w:rFonts w:eastAsia="Times New Roman" w:cstheme="minorHAnsi"/>
-          <w:lang w:eastAsia="en-IN"/>
-        </w:rPr>
-        <w:t>Executing queries using prepared statements</w:t>
-      </w:r>
-    </w:p>
-    <w:p>
-      <w:pPr>
-        <w:numPr>
-          <w:ilvl w:val="0"/>
-          <w:numId w:val="1"/>
-        </w:numPr>
-        <w:spacing w:after="0" w:line="240" w:lineRule="auto"/>
-        <w:rPr>
-          <w:rFonts w:eastAsia="Times New Roman" w:cstheme="minorHAnsi"/>
-          <w:lang w:eastAsia="en-IN"/>
-        </w:rPr>
-      </w:pPr>
-      <w:r>
-        <w:rPr>
-          <w:rFonts w:eastAsia="Times New Roman" w:cstheme="minorHAnsi"/>
-          <w:lang w:eastAsia="en-IN"/>
-        </w:rPr>
-        <w:t>Calling stored procedures</w:t>
-      </w:r>
-    </w:p>
-    <w:p>
-      <w:pPr>
-        <w:numPr>
-          <w:ilvl w:val="0"/>
-          <w:numId w:val="1"/>
-        </w:numPr>
-        <w:spacing w:after="0" w:line="240" w:lineRule="auto"/>
-        <w:rPr>
-          <w:rFonts w:eastAsia="Times New Roman" w:cstheme="minorHAnsi"/>
-          <w:lang w:eastAsia="en-IN"/>
-        </w:rPr>
-      </w:pPr>
-      <w:r>
-        <w:rPr>
-          <w:rFonts w:eastAsia="Times New Roman" w:cstheme="minorHAnsi"/>
-          <w:lang w:eastAsia="en-IN"/>
-        </w:rPr>
-        <w:t>Performing transactions</w:t>
-      </w:r>
-    </w:p>
-    <w:p>
-      <w:pPr>
-        <w:numPr>
-          <w:ilvl w:val="0"/>
-          <w:numId w:val="1"/>
-        </w:numPr>
-        <w:spacing w:after="0" w:line="240" w:lineRule="auto"/>
-        <w:rPr>
-          <w:rFonts w:eastAsia="Times New Roman" w:cstheme="minorHAnsi"/>
-          <w:lang w:eastAsia="en-IN"/>
-        </w:rPr>
-      </w:pPr>
-      <w:r>
-        <w:rPr>
-          <w:rFonts w:eastAsia="Times New Roman" w:cstheme="minorHAnsi"/>
-          <w:lang w:eastAsia="en-IN"/>
-        </w:rPr>
-        <w:t>And handling errors</w:t>
-      </w:r>
-    </w:p>
-    <w:p>
-      <w:pPr>
-        <w:spacing w:after="0" w:line="240" w:lineRule="auto"/>
-        <w:rPr>
-          <w:rFonts w:cstheme="minorHAnsi"/>
-        </w:rPr>
-      </w:pPr>
-      <w:r>
-        <w:rPr>
-          <w:rFonts w:cstheme="minorHAnsi"/>
-        </w:rPr>
-        <w:t xml:space="preserve">PDO allows you to work with any database that has a PDO driver available. PDO relies on database-specific drivers, e.g., PDO_MYSQL for MySQL, PDO_PGSQL for PostgreSQL, PDO_OCI for Oracle database. </w:t>
-      </w:r>
-    </w:p>
-    <w:p>
-      <w:pPr>
-        <w:spacing w:after="0" w:line="240" w:lineRule="auto"/>
-        <w:rPr>
-          <w:rFonts w:cstheme="minorHAnsi"/>
-        </w:rPr>
-      </w:pPr>
-      <w:r>
-        <w:rPr>
-          <w:rFonts w:cstheme="minorHAnsi"/>
-        </w:rPr>
-        <w:t xml:space="preserve">Therefore, to use PDO for a specific database, you need to have a </w:t>
-      </w:r>
-      <w:r>
-        <w:rPr>
-          <w:rFonts w:cstheme="minorHAnsi"/>
-          <w:b/>
-        </w:rPr>
-        <w:t>corresponding database driver available</w:t>
-      </w:r>
-      <w:r>
-        <w:rPr>
-          <w:rFonts w:cstheme="minorHAnsi"/>
-        </w:rPr>
-        <w:t>.</w:t>
-      </w:r>
-    </w:p>
-    <w:p>
-      <w:pPr>
-        <w:spacing w:after="0" w:line="240" w:lineRule="auto"/>
-        <w:rPr>
-          <w:rFonts w:cstheme="minorHAnsi"/>
-        </w:rPr>
-      </w:pPr>
-      <w:r>
-        <w:rPr>
-          <w:rFonts w:cstheme="minorHAnsi"/>
-        </w:rPr>
-        <w:t>The following diagram illustrates how PDO works:</w:t>
-      </w:r>
-    </w:p>
-    <w:p>
-      <w:pPr>
-        <w:spacing w:after="0" w:line="240" w:lineRule="auto"/>
-      </w:pPr>
-      <w:r>
-        <w:rPr>
-          <w:noProof/>
-          <w:lang w:val="en-US"/>
-        </w:rPr>
-        <w:drawing>
-          <wp:inline distT="0" distB="0" distL="0" distR="0" wp14:anchorId="70DBABAC" wp14:editId="3655D55B">
-            <wp:extent cx="3429000" cy="2178734"/>
-            <wp:effectExtent l="0" t="0" r="0" b="0"/>
-            <wp:docPr id="4" name="Picture 4"/>
-            <wp:cNvGraphicFramePr>
-              <a:graphicFrameLocks xmlns:a="http://schemas.openxmlformats.org/drawingml/2006/main" noChangeAspect="1"/>
-            </wp:cNvGraphicFramePr>
-            <a:graphic xmlns:a="http://schemas.openxmlformats.org/drawingml/2006/main">
-              <a:graphicData uri="http://schemas.openxmlformats.org/drawingml/2006/picture">
-                <pic:pic xmlns:pic="http://schemas.openxmlformats.org/drawingml/2006/picture">
-                  <pic:nvPicPr>
-                    <pic:cNvPr id="0" name="Picture 1"/>
-                    <pic:cNvPicPr>
-                      <a:picLocks noChangeAspect="1" noChangeArrowheads="1"/>
-                    </pic:cNvPicPr>
-                  </pic:nvPicPr>
-                  <pic:blipFill>
-                    <a:blip r:embed="rId11">
-                      <a:extLst>
-                        <a:ext uri="{28A0092B-C50C-407E-A947-70E740481C1C}">
-                          <a14:useLocalDpi xmlns:a14="http://schemas.microsoft.com/office/drawing/2010/main" val="0"/>
-                        </a:ext>
-                      </a:extLst>
-                    </a:blip>
-                    <a:srcRect/>
-                    <a:stretch>
-                      <a:fillRect/>
-                    </a:stretch>
-                  </pic:blipFill>
-                  <pic:spPr bwMode="auto">
-                    <a:xfrm>
-                      <a:off x="0" y="0"/>
-                      <a:ext cx="3466589" cy="2202618"/>
-                    </a:xfrm>
-                    <a:prstGeom prst="rect">
-                      <a:avLst/>
-                    </a:prstGeom>
-                    <a:noFill/>
-                    <a:ln>
-                      <a:noFill/>
-                    </a:ln>
-                  </pic:spPr>
-                </pic:pic>
-              </a:graphicData>
-            </a:graphic>
-          </wp:inline>
-        </w:drawing>
-      </w:r>
-      <w:r>
-        <w:rPr>
-          <w:noProof/>
-          <w:lang w:val="en-US"/>
-        </w:rPr>
-        <w:drawing>
-          <wp:inline distT="0" distB="0" distL="0" distR="0" wp14:anchorId="15E6CD44" wp14:editId="525D6EF0">
-            <wp:extent cx="2981325" cy="1438662"/>
-            <wp:effectExtent l="0" t="0" r="0" b="9525"/>
-            <wp:docPr id="8" name="Picture 8"/>
-            <wp:cNvGraphicFramePr>
-              <a:graphicFrameLocks xmlns:a="http://schemas.openxmlformats.org/drawingml/2006/main" noChangeAspect="1"/>
-            </wp:cNvGraphicFramePr>
-            <a:graphic xmlns:a="http://schemas.openxmlformats.org/drawingml/2006/main">
-              <a:graphicData uri="http://schemas.openxmlformats.org/drawingml/2006/picture">
-                <pic:pic xmlns:pic="http://schemas.openxmlformats.org/drawingml/2006/picture">
-                  <pic:nvPicPr>
-                    <pic:cNvPr id="0" name="Picture 5"/>
-                    <pic:cNvPicPr>
-                      <a:picLocks noChangeAspect="1" noChangeArrowheads="1"/>
-                    </pic:cNvPicPr>
-                  </pic:nvPicPr>
-                  <pic:blipFill>
-                    <a:blip r:embed="rId12">
-                      <a:extLst>
-                        <a:ext uri="{28A0092B-C50C-407E-A947-70E740481C1C}">
-                          <a14:useLocalDpi xmlns:a14="http://schemas.microsoft.com/office/drawing/2010/main" val="0"/>
-                        </a:ext>
-                      </a:extLst>
-                    </a:blip>
-                    <a:srcRect/>
-                    <a:stretch>
-                      <a:fillRect/>
-                    </a:stretch>
-                  </pic:blipFill>
-                  <pic:spPr bwMode="auto">
-                    <a:xfrm>
-                      <a:off x="0" y="0"/>
-                      <a:ext cx="3025174" cy="1459822"/>
-                    </a:xfrm>
-                    <a:prstGeom prst="rect">
-                      <a:avLst/>
-                    </a:prstGeom>
-                    <a:noFill/>
-                    <a:ln>
-                      <a:noFill/>
-                    </a:ln>
-                  </pic:spPr>
-                </pic:pic>
-              </a:graphicData>
-            </a:graphic>
-          </wp:inline>
-        </w:drawing>
-      </w:r>
-    </w:p>
-    <w:p>
-      <w:pPr>
-        <w:spacing w:after="0" w:line="240" w:lineRule="auto"/>
-      </w:pPr>
-      <w:r>
-        <w:t xml:space="preserve">PDO makes it </w:t>
-      </w:r>
-      <w:r>
-        <w:rPr>
-          <w:b/>
-        </w:rPr>
-        <w:t>easy to deploy PHP applications</w:t>
-      </w:r>
-      <w:r>
-        <w:t xml:space="preserve"> because it doesn’t require you to manually include any script files in your application like other libraries</w:t>
-      </w:r>
-    </w:p>
-    <w:p>
-      <w:pPr>
-        <w:spacing w:after="0" w:line="240" w:lineRule="auto"/>
-      </w:pPr>
-    </w:p>
-    <w:p>
-      <w:pPr>
-        <w:spacing w:after="0" w:line="240" w:lineRule="auto"/>
-      </w:pPr>
-      <w:r>
-        <w:t xml:space="preserve">** </w:t>
-      </w:r>
-      <w:r>
-        <w:rPr>
-          <w:b/>
-          <w:u w:val="single"/>
-        </w:rPr>
-        <w:t xml:space="preserve">Enabling the extension: </w:t>
-      </w:r>
-      <w:hyperlink r:id="rId13" w:history="1">
-        <w:r>
-          <w:rPr>
-            <w:rStyle w:val="Hyperlink"/>
-          </w:rPr>
-          <w:t>https://www.php.net/manual/en/pdo.installation.php</w:t>
-        </w:r>
-      </w:hyperlink>
-    </w:p>
-    <w:p>
-      <w:pPr>
-        <w:tabs>
-          <w:tab w:val="left" w:pos="916"/>
-          <w:tab w:val="left" w:pos="1832"/>
-          <w:tab w:val="left" w:pos="2748"/>
-          <w:tab w:val="left" w:pos="3664"/>
-          <w:tab w:val="left" w:pos="4580"/>
-          <w:tab w:val="left" w:pos="5496"/>
-          <w:tab w:val="left" w:pos="6412"/>
-          <w:tab w:val="left" w:pos="7328"/>
-          <w:tab w:val="left" w:pos="8244"/>
-          <w:tab w:val="left" w:pos="9160"/>
-          <w:tab w:val="left" w:pos="10076"/>
-          <w:tab w:val="left" w:pos="10992"/>
-          <w:tab w:val="left" w:pos="11908"/>
-          <w:tab w:val="left" w:pos="12824"/>
-          <w:tab w:val="left" w:pos="13740"/>
-          <w:tab w:val="left" w:pos="14656"/>
-        </w:tabs>
-        <w:spacing w:after="0" w:line="240" w:lineRule="auto"/>
-        <w:rPr>
-          <w:rFonts w:ascii="Courier New" w:eastAsia="Times New Roman" w:hAnsi="Courier New" w:cs="Courier New"/>
-          <w:sz w:val="20"/>
-          <w:szCs w:val="20"/>
-          <w:lang w:eastAsia="en-IN"/>
-        </w:rPr>
-      </w:pPr>
-      <w:r>
-        <w:rPr>
-          <w:rFonts w:ascii="Courier New" w:eastAsia="Times New Roman" w:hAnsi="Courier New" w:cs="Courier New"/>
-          <w:sz w:val="20"/>
-          <w:szCs w:val="20"/>
-          <w:lang w:eastAsia="en-IN"/>
-        </w:rPr>
-        <w:t>extension=php_pdo_mysql.dll</w:t>
-      </w:r>
-      <w:r>
-        <w:rPr>
-          <w:rFonts w:ascii="Courier New" w:eastAsia="Times New Roman" w:hAnsi="Courier New" w:cs="Courier New"/>
-          <w:sz w:val="20"/>
-          <w:szCs w:val="20"/>
-          <w:lang w:eastAsia="en-IN"/>
-        </w:rPr>
-        <w:t xml:space="preserve">   #enable </w:t>
-      </w:r>
-      <w:proofErr w:type="spellStart"/>
-      <w:r>
-        <w:rPr>
-          <w:rFonts w:ascii="Courier New" w:eastAsia="Times New Roman" w:hAnsi="Courier New" w:cs="Courier New"/>
-          <w:sz w:val="20"/>
-          <w:szCs w:val="20"/>
-          <w:lang w:eastAsia="en-IN"/>
-        </w:rPr>
-        <w:t>mysql</w:t>
-      </w:r>
-      <w:proofErr w:type="spellEnd"/>
-      <w:r>
-        <w:rPr>
-          <w:rFonts w:ascii="Courier New" w:eastAsia="Times New Roman" w:hAnsi="Courier New" w:cs="Courier New"/>
-          <w:sz w:val="20"/>
-          <w:szCs w:val="20"/>
-          <w:lang w:eastAsia="en-IN"/>
-        </w:rPr>
-        <w:t xml:space="preserve"> extension in php.ini</w:t>
-      </w:r>
-    </w:p>
-    <w:p>
-      <w:pPr>
-        <w:tabs>
-          <w:tab w:val="left" w:pos="916"/>
-          <w:tab w:val="left" w:pos="1832"/>
-          <w:tab w:val="left" w:pos="2748"/>
-          <w:tab w:val="left" w:pos="3664"/>
-          <w:tab w:val="left" w:pos="4580"/>
-          <w:tab w:val="left" w:pos="5496"/>
-          <w:tab w:val="left" w:pos="6412"/>
-          <w:tab w:val="left" w:pos="7328"/>
-          <w:tab w:val="left" w:pos="8244"/>
-          <w:tab w:val="left" w:pos="9160"/>
-          <w:tab w:val="left" w:pos="10076"/>
-          <w:tab w:val="left" w:pos="10992"/>
-          <w:tab w:val="left" w:pos="11908"/>
-          <w:tab w:val="left" w:pos="12824"/>
-          <w:tab w:val="left" w:pos="13740"/>
-          <w:tab w:val="left" w:pos="14656"/>
-        </w:tabs>
-        <w:spacing w:after="0" w:line="240" w:lineRule="auto"/>
-        <w:rPr>
-          <w:rFonts w:ascii="Courier New" w:eastAsia="Times New Roman" w:hAnsi="Courier New" w:cs="Courier New"/>
-          <w:sz w:val="20"/>
-          <w:szCs w:val="20"/>
-          <w:lang w:eastAsia="en-IN"/>
-        </w:rPr>
-      </w:pPr>
-      <w:r>
-        <w:rPr>
-          <w:rFonts w:ascii="Courier New" w:eastAsia="Times New Roman" w:hAnsi="Courier New" w:cs="Courier New"/>
-          <w:sz w:val="20"/>
-          <w:szCs w:val="20"/>
-          <w:lang w:eastAsia="en-IN"/>
-        </w:rPr>
-        <w:t xml:space="preserve">or </w:t>
-      </w:r>
-    </w:p>
-    <w:p>
-      <w:pPr>
-        <w:tabs>
-          <w:tab w:val="left" w:pos="916"/>
-          <w:tab w:val="left" w:pos="1832"/>
-          <w:tab w:val="left" w:pos="2748"/>
-          <w:tab w:val="left" w:pos="3664"/>
-          <w:tab w:val="left" w:pos="4580"/>
-          <w:tab w:val="left" w:pos="5496"/>
-          <w:tab w:val="left" w:pos="6412"/>
-          <w:tab w:val="left" w:pos="7328"/>
-          <w:tab w:val="left" w:pos="8244"/>
-          <w:tab w:val="left" w:pos="9160"/>
-          <w:tab w:val="left" w:pos="10076"/>
-          <w:tab w:val="left" w:pos="10992"/>
-          <w:tab w:val="left" w:pos="11908"/>
-          <w:tab w:val="left" w:pos="12824"/>
-          <w:tab w:val="left" w:pos="13740"/>
-          <w:tab w:val="left" w:pos="14656"/>
-        </w:tabs>
-        <w:spacing w:after="0" w:line="240" w:lineRule="auto"/>
-        <w:rPr>
-          <w:rFonts w:ascii="Courier New" w:eastAsia="Times New Roman" w:hAnsi="Courier New" w:cs="Courier New"/>
-          <w:sz w:val="20"/>
-          <w:szCs w:val="20"/>
-          <w:lang w:eastAsia="en-IN"/>
-        </w:rPr>
-      </w:pPr>
-      <w:r>
-        <w:rPr>
-          <w:rFonts w:ascii="Courier New" w:eastAsia="Times New Roman" w:hAnsi="Courier New" w:cs="Courier New"/>
-          <w:sz w:val="20"/>
-          <w:szCs w:val="20"/>
-          <w:lang w:eastAsia="en-IN"/>
-        </w:rPr>
-        <w:t>extension=</w:t>
-      </w:r>
-      <w:proofErr w:type="spellStart"/>
-      <w:r>
-        <w:rPr>
-          <w:rFonts w:ascii="Courier New" w:eastAsia="Times New Roman" w:hAnsi="Courier New" w:cs="Courier New"/>
-          <w:sz w:val="20"/>
-          <w:szCs w:val="20"/>
-          <w:lang w:eastAsia="en-IN"/>
-        </w:rPr>
-        <w:t>pdo_mysql</w:t>
-      </w:r>
-      <w:proofErr w:type="spellEnd"/>
-    </w:p>
-    <w:p>
-      <w:pPr>
-        <w:spacing w:after="0" w:line="240" w:lineRule="auto"/>
-      </w:pPr>
-    </w:p>
-    <w:p>
-      <w:pPr>
-        <w:pBdr>
-          <w:bottom w:val="double" w:sz="6" w:space="1" w:color="auto"/>
-        </w:pBdr>
-        <w:spacing w:after="0" w:line="240" w:lineRule="auto"/>
-      </w:pPr>
-      <w:r>
-        <w:t>Stored procedures:</w:t>
-      </w:r>
-    </w:p>
-    <w:p>
-      <w:pPr>
-        <w:spacing w:after="0" w:line="240" w:lineRule="auto"/>
-      </w:pPr>
-    </w:p>
-    <w:p>
-      <w:pPr>
-        <w:spacing w:after="0" w:line="240" w:lineRule="auto"/>
-      </w:pPr>
-      <w:r>
-        <w:t>Stored procedures in MySQL are blocks of SQL code that are stored in the database and can be executed repeatedly without having to recompile the code each time. They offer several advantages, including:</w:t>
-      </w:r>
-    </w:p>
-    <w:p>
-      <w:pPr>
-        <w:spacing w:after="0" w:line="240" w:lineRule="auto"/>
-      </w:pPr>
-    </w:p>
-    <w:p>
-      <w:pPr>
-        <w:spacing w:after="0" w:line="240" w:lineRule="auto"/>
-      </w:pPr>
-      <w:r>
-        <w:t xml:space="preserve">1. **Modularity and </w:t>
-      </w:r>
-      <w:proofErr w:type="gramStart"/>
-      <w:r>
-        <w:t>Encapsulation:*</w:t>
-      </w:r>
-      <w:proofErr w:type="gramEnd"/>
-      <w:r>
-        <w:t>* Stored procedures allow you to encapsulate complex SQL logic into a single named unit, making it easier to manage and maintain your codebase.</w:t>
-      </w:r>
-    </w:p>
-    <w:p>
-      <w:pPr>
-        <w:spacing w:after="0" w:line="240" w:lineRule="auto"/>
-      </w:pPr>
-    </w:p>
-    <w:p>
-      <w:pPr>
-        <w:spacing w:after="0" w:line="240" w:lineRule="auto"/>
-      </w:pPr>
-      <w:r>
-        <w:t xml:space="preserve">2. **Improved </w:t>
-      </w:r>
-      <w:proofErr w:type="gramStart"/>
-      <w:r>
-        <w:t>Performance:*</w:t>
-      </w:r>
-      <w:proofErr w:type="gramEnd"/>
-      <w:r>
-        <w:t>* Since stored procedures are precompiled and stored in memory, they can offer better performance compared to executing the same SQL statements repeatedly.</w:t>
-      </w:r>
-    </w:p>
-    <w:p>
-      <w:pPr>
-        <w:spacing w:after="0" w:line="240" w:lineRule="auto"/>
-      </w:pPr>
-    </w:p>
-    <w:p>
-      <w:pPr>
-        <w:spacing w:after="0" w:line="240" w:lineRule="auto"/>
-      </w:pPr>
-      <w:r>
-        <w:t>3. **</w:t>
-      </w:r>
-      <w:proofErr w:type="gramStart"/>
-      <w:r>
-        <w:t>Security:*</w:t>
-      </w:r>
-      <w:proofErr w:type="gramEnd"/>
-      <w:r>
-        <w:t>* Stored procedures can help improve security by allowing controlled access to database objects and enforcing permissions through the stored procedure itself.</w:t>
-      </w:r>
-    </w:p>
-    <w:p>
-      <w:pPr>
-        <w:spacing w:after="0" w:line="240" w:lineRule="auto"/>
-      </w:pPr>
-    </w:p>
-    <w:p>
-      <w:pPr>
-        <w:spacing w:after="0" w:line="240" w:lineRule="auto"/>
-      </w:pPr>
-      <w:r>
-        <w:t xml:space="preserve">4. **Reduced Network </w:t>
-      </w:r>
-      <w:proofErr w:type="gramStart"/>
-      <w:r>
-        <w:t>Traffic:*</w:t>
-      </w:r>
-      <w:proofErr w:type="gramEnd"/>
-      <w:r>
-        <w:t>* By executing stored procedures on the database server, you can minimize the amount of data transferred between the database and the client application, reducing network traffic.</w:t>
-      </w:r>
-    </w:p>
-    <w:p>
-      <w:pPr>
-        <w:spacing w:after="0" w:line="240" w:lineRule="auto"/>
-      </w:pPr>
-    </w:p>
-    <w:p>
-      <w:pPr>
-        <w:spacing w:after="0" w:line="240" w:lineRule="auto"/>
-      </w:pPr>
-      <w:r>
-        <w:t>Here's a basic overview of how stored procedures work in MySQL:</w:t>
-      </w:r>
-    </w:p>
-    <w:p>
-      <w:pPr>
-        <w:spacing w:after="0" w:line="240" w:lineRule="auto"/>
-      </w:pPr>
-    </w:p>
-    <w:p>
-      <w:pPr>
-        <w:spacing w:after="0" w:line="240" w:lineRule="auto"/>
-      </w:pPr>
-      <w:r>
-        <w:t xml:space="preserve">1. **Creating Stored </w:t>
-      </w:r>
-      <w:proofErr w:type="gramStart"/>
-      <w:r>
-        <w:t>Procedures:*</w:t>
-      </w:r>
-      <w:proofErr w:type="gramEnd"/>
-      <w:r>
-        <w:t>*</w:t>
-      </w:r>
-    </w:p>
-    <w:p>
-      <w:pPr>
-        <w:spacing w:after="0" w:line="240" w:lineRule="auto"/>
-      </w:pPr>
-      <w:r>
-        <w:t xml:space="preserve">   - Stored procedures are created using the `CREATE PROCEDURE` statement followed by the procedure name and its body, which contains the SQL statements to be executed.</w:t>
-      </w:r>
-    </w:p>
-    <w:p>
-      <w:pPr>
-        <w:spacing w:after="0" w:line="240" w:lineRule="auto"/>
-      </w:pPr>
-      <w:r>
-        <w:t xml:space="preserve">   - Parameters can be defined within the parentheses after the procedure name to accept input values.</w:t>
-      </w:r>
-    </w:p>
-    <w:p>
-      <w:pPr>
-        <w:spacing w:after="0" w:line="240" w:lineRule="auto"/>
-      </w:pPr>
-      <w:r>
-        <w:t xml:space="preserve">   - Optionally, you can specify the `IN`, `OUT`, or `INOUT` parameter modes to control how parameters are passed.</w:t>
-      </w:r>
-    </w:p>
-    <w:p>
-      <w:pPr>
-        <w:spacing w:after="0" w:line="240" w:lineRule="auto"/>
-      </w:pPr>
-    </w:p>
-    <w:p>
-      <w:pPr>
-        <w:spacing w:after="0" w:line="240" w:lineRule="auto"/>
-      </w:pPr>
-      <w:r>
-        <w:t xml:space="preserve">2. **Executing Stored </w:t>
-      </w:r>
-      <w:proofErr w:type="gramStart"/>
-      <w:r>
-        <w:t>Procedures:*</w:t>
-      </w:r>
-      <w:proofErr w:type="gramEnd"/>
-      <w:r>
-        <w:t>*</w:t>
-      </w:r>
-    </w:p>
-    <w:p>
-      <w:pPr>
-        <w:spacing w:after="0" w:line="240" w:lineRule="auto"/>
-      </w:pPr>
-      <w:r>
-        <w:t xml:space="preserve">   - Stored procedures can be executed using the `CALL` statement followed by the procedure name and any required parameters.</w:t>
-      </w:r>
-    </w:p>
-    <w:p>
-      <w:pPr>
-        <w:spacing w:after="0" w:line="240" w:lineRule="auto"/>
-      </w:pPr>
-      <w:r>
-        <w:t xml:space="preserve">   - Parameters can be passed to the stored procedure by value or by reference, depending on their parameter mode.</w:t>
-      </w:r>
-    </w:p>
-    <w:p>
-      <w:pPr>
-        <w:spacing w:after="0" w:line="240" w:lineRule="auto"/>
-      </w:pPr>
-    </w:p>
-    <w:p>
-      <w:pPr>
-        <w:spacing w:after="0" w:line="240" w:lineRule="auto"/>
-      </w:pPr>
-      <w:r>
-        <w:t xml:space="preserve">3. **Managing Stored </w:t>
-      </w:r>
-      <w:proofErr w:type="gramStart"/>
-      <w:r>
-        <w:t>Procedures:*</w:t>
-      </w:r>
-      <w:proofErr w:type="gramEnd"/>
-      <w:r>
-        <w:t>*</w:t>
-      </w:r>
-    </w:p>
-    <w:p>
-      <w:pPr>
-        <w:spacing w:after="0" w:line="240" w:lineRule="auto"/>
-      </w:pPr>
-      <w:r>
-        <w:t xml:space="preserve">   - Stored procedures can be altered using the `ALTER PROCEDURE` statement to modify their definition.</w:t>
-      </w:r>
-    </w:p>
-    <w:p>
-      <w:pPr>
-        <w:spacing w:after="0" w:line="240" w:lineRule="auto"/>
-      </w:pPr>
-      <w:r>
-        <w:t xml:space="preserve">   - They can be dropped using the `DROP PROCEDURE` statement to remove them from the database.</w:t>
-      </w:r>
-    </w:p>
-    <w:p>
-      <w:pPr>
-        <w:spacing w:after="0" w:line="240" w:lineRule="auto"/>
-      </w:pPr>
-    </w:p>
-    <w:p>
-      <w:pPr>
-        <w:spacing w:after="0" w:line="240" w:lineRule="auto"/>
-      </w:pPr>
-      <w:r>
-        <w:t xml:space="preserve">4. **Error </w:t>
-      </w:r>
-      <w:proofErr w:type="gramStart"/>
-      <w:r>
-        <w:t>Handling:*</w:t>
-      </w:r>
-      <w:proofErr w:type="gramEnd"/>
-      <w:r>
-        <w:t>*</w:t>
-      </w:r>
-    </w:p>
-    <w:p>
-      <w:pPr>
-        <w:spacing w:after="0" w:line="240" w:lineRule="auto"/>
-      </w:pPr>
-      <w:r>
-        <w:t xml:space="preserve">   - Stored procedures can handle errors using `DECLARE` to define variables for error codes and messages, and `DECLARE HANDLER` to specify error handling routines.</w:t>
-      </w:r>
-    </w:p>
-    <w:p>
-      <w:pPr>
-        <w:spacing w:after="0" w:line="240" w:lineRule="auto"/>
-      </w:pPr>
-    </w:p>
-    <w:p>
-      <w:pPr>
-        <w:spacing w:after="0" w:line="240" w:lineRule="auto"/>
-      </w:pPr>
-      <w:r>
-        <w:t xml:space="preserve">5. **Transaction </w:t>
-      </w:r>
-      <w:proofErr w:type="gramStart"/>
-      <w:r>
-        <w:t>Management:*</w:t>
-      </w:r>
-      <w:proofErr w:type="gramEnd"/>
-      <w:r>
-        <w:t>*</w:t>
-      </w:r>
-    </w:p>
-    <w:p>
-      <w:pPr>
-        <w:spacing w:after="0" w:line="240" w:lineRule="auto"/>
-      </w:pPr>
-      <w:r>
-        <w:t xml:space="preserve">   - Stored procedures can be used to encapsulate transactions, allowing multiple SQL statements to be executed as part of a single transaction.</w:t>
-      </w:r>
-    </w:p>
-    <w:p>
-      <w:pPr>
-        <w:spacing w:after="0" w:line="240" w:lineRule="auto"/>
-      </w:pPr>
-    </w:p>
-    <w:p>
-      <w:pPr>
-        <w:spacing w:after="0" w:line="240" w:lineRule="auto"/>
-      </w:pPr>
-      <w:r>
-        <w:t>Overall, stored procedures provide a powerful mechanism for encapsulating and executing SQL logic within the database server, offering benefits in terms of performance, security, and code manageability.</w:t>
-      </w:r>
+      </w:pPr>
     </w:p>
     <w:sectPr>
       <w:pgSz w:w="11906" w:h="16838" w:code="9"/>
@@ -20815,165 +19989,8 @@
 </w:document>
 </file>
 
-<file path=word/numbering.xml><?xml version="1.0" encoding="utf-8"?>
-<w:numbering xmlns:wpc="http://schemas.microsoft.com/office/word/2010/wordprocessingCanvas" xmlns:cx="http://schemas.microsoft.com/office/drawing/2014/chartex" xmlns:mc="http://schemas.openxmlformats.org/markup-compatibility/2006" xmlns:o="urn:schemas-microsoft-com:office:office" xmlns:r="http://schemas.openxmlformats.org/officeDocument/2006/relationships" xmlns:m="http://schemas.openxmlformats.org/officeDocument/2006/math" xmlns:v="urn:schemas-microsoft-com:vml" xmlns:wp14="http://schemas.microsoft.com/office/word/2010/wordprocessingDrawing" xmlns:wp="http://schemas.openxmlformats.org/drawingml/2006/wordprocessingDrawing" xmlns:w10="urn:schemas-microsoft-com:office:word" xmlns:w="http://schemas.openxmlformats.org/wordprocessingml/2006/main" xmlns:w14="http://schemas.microsoft.com/office/word/2010/wordml" xmlns:w15="http://schemas.microsoft.com/office/word/2012/wordml" xmlns:w16se="http://schemas.microsoft.com/office/word/2015/wordml/symex" xmlns:wpg="http://schemas.microsoft.com/office/word/2010/wordprocessingGroup" xmlns:wpi="http://schemas.microsoft.com/office/word/2010/wordprocessingInk" xmlns:wne="http://schemas.microsoft.com/office/word/2006/wordml" xmlns:wps="http://schemas.microsoft.com/office/word/2010/wordprocessingShape" mc:Ignorable="w14 w15 w16se wp14">
-  <w:abstractNum w:abstractNumId="0" w15:restartNumberingAfterBreak="0">
-    <w:nsid w:val="79172C76"/>
-    <w:multiLevelType w:val="multilevel"/>
-    <w:tmpl w:val="DA465B22"/>
-    <w:lvl w:ilvl="0">
-      <w:start w:val="1"/>
-      <w:numFmt w:val="bullet"/>
-      <w:lvlText w:val=""/>
-      <w:lvlJc w:val="left"/>
-      <w:pPr>
-        <w:tabs>
-          <w:tab w:val="num" w:pos="720"/>
-        </w:tabs>
-        <w:ind w:left="720" w:hanging="360"/>
-      </w:pPr>
-      <w:rPr>
-        <w:rFonts w:ascii="Symbol" w:hAnsi="Symbol" w:hint="default"/>
-        <w:sz w:val="20"/>
-      </w:rPr>
-    </w:lvl>
-    <w:lvl w:ilvl="1" w:tentative="1">
-      <w:start w:val="1"/>
-      <w:numFmt w:val="bullet"/>
-      <w:lvlText w:val="o"/>
-      <w:lvlJc w:val="left"/>
-      <w:pPr>
-        <w:tabs>
-          <w:tab w:val="num" w:pos="1440"/>
-        </w:tabs>
-        <w:ind w:left="1440" w:hanging="360"/>
-      </w:pPr>
-      <w:rPr>
-        <w:rFonts w:ascii="Courier New" w:hAnsi="Courier New" w:hint="default"/>
-        <w:sz w:val="20"/>
-      </w:rPr>
-    </w:lvl>
-    <w:lvl w:ilvl="2" w:tentative="1">
-      <w:start w:val="1"/>
-      <w:numFmt w:val="bullet"/>
-      <w:lvlText w:val=""/>
-      <w:lvlJc w:val="left"/>
-      <w:pPr>
-        <w:tabs>
-          <w:tab w:val="num" w:pos="2160"/>
-        </w:tabs>
-        <w:ind w:left="2160" w:hanging="360"/>
-      </w:pPr>
-      <w:rPr>
-        <w:rFonts w:ascii="Wingdings" w:hAnsi="Wingdings" w:hint="default"/>
-        <w:sz w:val="20"/>
-      </w:rPr>
-    </w:lvl>
-    <w:lvl w:ilvl="3" w:tentative="1">
-      <w:start w:val="1"/>
-      <w:numFmt w:val="bullet"/>
-      <w:lvlText w:val=""/>
-      <w:lvlJc w:val="left"/>
-      <w:pPr>
-        <w:tabs>
-          <w:tab w:val="num" w:pos="2880"/>
-        </w:tabs>
-        <w:ind w:left="2880" w:hanging="360"/>
-      </w:pPr>
-      <w:rPr>
-        <w:rFonts w:ascii="Wingdings" w:hAnsi="Wingdings" w:hint="default"/>
-        <w:sz w:val="20"/>
-      </w:rPr>
-    </w:lvl>
-    <w:lvl w:ilvl="4" w:tentative="1">
-      <w:start w:val="1"/>
-      <w:numFmt w:val="bullet"/>
-      <w:lvlText w:val=""/>
-      <w:lvlJc w:val="left"/>
-      <w:pPr>
-        <w:tabs>
-          <w:tab w:val="num" w:pos="3600"/>
-        </w:tabs>
-        <w:ind w:left="3600" w:hanging="360"/>
-      </w:pPr>
-      <w:rPr>
-        <w:rFonts w:ascii="Wingdings" w:hAnsi="Wingdings" w:hint="default"/>
-        <w:sz w:val="20"/>
-      </w:rPr>
-    </w:lvl>
-    <w:lvl w:ilvl="5" w:tentative="1">
-      <w:start w:val="1"/>
-      <w:numFmt w:val="bullet"/>
-      <w:lvlText w:val=""/>
-      <w:lvlJc w:val="left"/>
-      <w:pPr>
-        <w:tabs>
-          <w:tab w:val="num" w:pos="4320"/>
-        </w:tabs>
-        <w:ind w:left="4320" w:hanging="360"/>
-      </w:pPr>
-      <w:rPr>
-        <w:rFonts w:ascii="Wingdings" w:hAnsi="Wingdings" w:hint="default"/>
-        <w:sz w:val="20"/>
-      </w:rPr>
-    </w:lvl>
-    <w:lvl w:ilvl="6" w:tentative="1">
-      <w:start w:val="1"/>
-      <w:numFmt w:val="bullet"/>
-      <w:lvlText w:val=""/>
-      <w:lvlJc w:val="left"/>
-      <w:pPr>
-        <w:tabs>
-          <w:tab w:val="num" w:pos="5040"/>
-        </w:tabs>
-        <w:ind w:left="5040" w:hanging="360"/>
-      </w:pPr>
-      <w:rPr>
-        <w:rFonts w:ascii="Wingdings" w:hAnsi="Wingdings" w:hint="default"/>
-        <w:sz w:val="20"/>
-      </w:rPr>
-    </w:lvl>
-    <w:lvl w:ilvl="7" w:tentative="1">
-      <w:start w:val="1"/>
-      <w:numFmt w:val="bullet"/>
-      <w:lvlText w:val=""/>
-      <w:lvlJc w:val="left"/>
-      <w:pPr>
-        <w:tabs>
-          <w:tab w:val="num" w:pos="5760"/>
-        </w:tabs>
-        <w:ind w:left="5760" w:hanging="360"/>
-      </w:pPr>
-      <w:rPr>
-        <w:rFonts w:ascii="Wingdings" w:hAnsi="Wingdings" w:hint="default"/>
-        <w:sz w:val="20"/>
-      </w:rPr>
-    </w:lvl>
-    <w:lvl w:ilvl="8" w:tentative="1">
-      <w:start w:val="1"/>
-      <w:numFmt w:val="bullet"/>
-      <w:lvlText w:val=""/>
-      <w:lvlJc w:val="left"/>
-      <w:pPr>
-        <w:tabs>
-          <w:tab w:val="num" w:pos="6480"/>
-        </w:tabs>
-        <w:ind w:left="6480" w:hanging="360"/>
-      </w:pPr>
-      <w:rPr>
-        <w:rFonts w:ascii="Wingdings" w:hAnsi="Wingdings" w:hint="default"/>
-        <w:sz w:val="20"/>
-      </w:rPr>
-    </w:lvl>
-  </w:abstractNum>
-  <w:num w:numId="1">
-    <w:abstractNumId w:val="0"/>
-  </w:num>
-</w:numbering>
-</file>
-
 <file path=word/styles.xml><?xml version="1.0" encoding="utf-8"?>
-<w:styles xmlns:mc="http://schemas.openxmlformats.org/markup-compatibility/2006" xmlns:r="http://schemas.openxmlformats.org/officeDocument/2006/relationships" xmlns:w="http://schemas.openxmlformats.org/wordprocessingml/2006/main" xmlns:w14="http://schemas.microsoft.com/office/word/2010/wordml" xmlns:w15="http://schemas.microsoft.com/office/word/2012/wordml" xmlns:w16se="http://schemas.microsoft.com/office/word/2015/wordml/symex" mc:Ignorable="w14 w15 w16se">
+<w:styles xmlns:mc="http://schemas.openxmlformats.org/markup-compatibility/2006" xmlns:r="http://schemas.openxmlformats.org/officeDocument/2006/relationships" xmlns:w="http://schemas.openxmlformats.org/wordprocessingml/2006/main" xmlns:w14="http://schemas.microsoft.com/office/word/2010/wordml" xmlns:w15="http://schemas.microsoft.com/office/word/2012/wordml" xmlns:w16cid="http://schemas.microsoft.com/office/word/2016/wordml/cid" xmlns:w16se="http://schemas.microsoft.com/office/word/2015/wordml/symex" mc:Ignorable="w14 w15 w16se w16cid">
   <w:docDefaults>
     <w:rPrDefault>
       <w:rPr>
@@ -20989,7 +20006,7 @@
       </w:pPr>
     </w:pPrDefault>
   </w:docDefaults>
-  <w:latentStyles w:defLockedState="0" w:defUIPriority="99" w:defSemiHidden="0" w:defUnhideWhenUsed="0" w:defQFormat="0" w:count="371">
+  <w:latentStyles w:defLockedState="0" w:defUIPriority="99" w:defSemiHidden="0" w:defUnhideWhenUsed="0" w:defQFormat="0" w:count="375">
     <w:lsdException w:name="Normal" w:uiPriority="0" w:qFormat="1"/>
     <w:lsdException w:name="heading 1" w:uiPriority="9" w:qFormat="1"/>
     <w:lsdException w:name="heading 2" w:semiHidden="1" w:uiPriority="9" w:unhideWhenUsed="1" w:qFormat="1"/>
@@ -21361,6 +20378,10 @@
     <w:lsdException w:name="List Table 5 Dark Accent 6" w:uiPriority="50"/>
     <w:lsdException w:name="List Table 6 Colorful Accent 6" w:uiPriority="51"/>
     <w:lsdException w:name="List Table 7 Colorful Accent 6" w:uiPriority="52"/>
+    <w:lsdException w:name="Mention" w:semiHidden="1" w:unhideWhenUsed="1"/>
+    <w:lsdException w:name="Smart Hyperlink" w:semiHidden="1" w:unhideWhenUsed="1"/>
+    <w:lsdException w:name="Hashtag" w:semiHidden="1" w:unhideWhenUsed="1"/>
+    <w:lsdException w:name="Unresolved Mention" w:semiHidden="1" w:unhideWhenUsed="1"/>
   </w:latentStyles>
   <w:style w:type="paragraph" w:default="1" w:styleId="Normal">
     <w:name w:val="Normal"/>
@@ -21532,17 +20553,6 @@
     <w:name w:val="phpkeywordcolor"/>
     <w:basedOn w:val="DefaultParagraphFont"/>
     <w:rsid w:val="00884A28"/>
-  </w:style>
-  <w:style w:type="character" w:styleId="Hyperlink">
-    <w:name w:val="Hyperlink"/>
-    <w:basedOn w:val="DefaultParagraphFont"/>
-    <w:uiPriority w:val="99"/>
-    <w:unhideWhenUsed/>
-    <w:rsid w:val="00D327CA"/>
-    <w:rPr>
-      <w:color w:val="0563C1" w:themeColor="hyperlink"/>
-      <w:u w:val="single"/>
-    </w:rPr>
   </w:style>
 </w:styles>
 </file>

</xml_diff>